<commit_message>
HW 4 - Q 3
</commit_message>
<xml_diff>
--- a/Homeworks/4/NLP_HW4_99431217.docx
+++ b/Homeworks/4/NLP_HW4_99431217.docx
@@ -3639,22 +3639,3049 @@
         <w:bidi/>
         <w:jc w:val="both"/>
         <w:rPr>
-          <w:rFonts w:hint="cs"/>
-          <w:color w:val="5B9BD5" w:themeColor="accent1"/>
-          <w:rtl/>
-          <w:lang w:bidi="fa-IR"/>
-        </w:rPr>
-      </w:pPr>
+          <w:color w:val="5B9BD5" w:themeColor="accent1"/>
+          <w:lang w:bidi="fa-IR"/>
+        </w:rPr>
+      </w:pPr>
+      <w:r>
+        <w:rPr>
+          <w:rFonts w:hint="cs"/>
+          <w:color w:val="5B9BD5" w:themeColor="accent1"/>
+          <w:rtl/>
+          <w:lang w:bidi="fa-IR"/>
+        </w:rPr>
+        <w:t>ر</w:t>
+      </w:r>
+      <w:r>
+        <w:rPr>
+          <w:color w:val="5B9BD5" w:themeColor="accent1"/>
+          <w:rtl/>
+          <w:lang w:bidi="fa-IR"/>
+        </w:rPr>
+        <w:t xml:space="preserve">وش </w:t>
+      </w:r>
+      <w:r>
+        <w:rPr>
+          <w:color w:val="5B9BD5" w:themeColor="accent1"/>
+          <w:lang w:bidi="fa-IR"/>
+        </w:rPr>
+        <w:t>search beam</w:t>
+      </w:r>
+      <w:r>
+        <w:rPr>
+          <w:color w:val="5B9BD5" w:themeColor="accent1"/>
+          <w:rtl/>
+          <w:lang w:bidi="fa-IR"/>
+        </w:rPr>
+        <w:t xml:space="preserve"> را م</w:t>
+      </w:r>
+      <w:r>
+        <w:rPr>
+          <w:rFonts w:hint="cs"/>
+          <w:color w:val="5B9BD5" w:themeColor="accent1"/>
+          <w:rtl/>
+          <w:lang w:bidi="fa-IR"/>
+        </w:rPr>
+        <w:t>ی</w:t>
+      </w:r>
+      <w:r>
+        <w:rPr>
+          <w:color w:val="5B9BD5" w:themeColor="accent1"/>
+          <w:rtl/>
+          <w:lang w:bidi="fa-IR"/>
+        </w:rPr>
+        <w:t xml:space="preserve"> توان به صورت شبه کد ز</w:t>
+      </w:r>
+      <w:r>
+        <w:rPr>
+          <w:rFonts w:hint="cs"/>
+          <w:color w:val="5B9BD5" w:themeColor="accent1"/>
+          <w:rtl/>
+          <w:lang w:bidi="fa-IR"/>
+        </w:rPr>
+        <w:t>ی</w:t>
+      </w:r>
+      <w:r>
+        <w:rPr>
+          <w:rFonts w:hint="eastAsia"/>
+          <w:color w:val="5B9BD5" w:themeColor="accent1"/>
+          <w:rtl/>
+          <w:lang w:bidi="fa-IR"/>
+        </w:rPr>
+        <w:t>ر</w:t>
+      </w:r>
+      <w:r>
+        <w:rPr>
+          <w:color w:val="5B9BD5" w:themeColor="accent1"/>
+          <w:rtl/>
+          <w:lang w:bidi="fa-IR"/>
+        </w:rPr>
+        <w:t xml:space="preserve"> نوشت:</w:t>
+      </w:r>
     </w:p>
     <w:p>
       <w:pPr>
-        <w:rPr>
-          <w:b/>
-          <w:bCs/>
-          <w:rtl/>
-          <w:lang w:bidi="fa-IR"/>
-        </w:rPr>
-      </w:pPr>
+        <w:bidi/>
+        <w:jc w:val="center"/>
+        <w:rPr>
+          <w:color w:val="5B9BD5" w:themeColor="accent1"/>
+          <w:lang w:bidi="fa-IR"/>
+        </w:rPr>
+      </w:pPr>
+      <w:r>
+        <w:rPr>
+          <w:color w:val="5B9BD5" w:themeColor="accent1"/>
+          <w:rtl/>
+          <w:lang w:bidi="fa-IR"/>
+        </w:rPr>
+        <w:drawing>
+          <wp:inline distT="0" distB="0" distL="0" distR="0" wp14:anchorId="612AE5A7" wp14:editId="63C3F5BE">
+            <wp:extent cx="2941320" cy="2140313"/>
+            <wp:effectExtent l="0" t="0" r="0" b="0"/>
+            <wp:docPr id="278640960" name="Picture 1"/>
+            <wp:cNvGraphicFramePr>
+              <a:graphicFrameLocks xmlns:a="http://schemas.openxmlformats.org/drawingml/2006/main" noChangeAspect="1"/>
+            </wp:cNvGraphicFramePr>
+            <a:graphic xmlns:a="http://schemas.openxmlformats.org/drawingml/2006/main">
+              <a:graphicData uri="http://schemas.openxmlformats.org/drawingml/2006/picture">
+                <pic:pic xmlns:pic="http://schemas.openxmlformats.org/drawingml/2006/picture">
+                  <pic:nvPicPr>
+                    <pic:cNvPr id="278640960" name=""/>
+                    <pic:cNvPicPr/>
+                  </pic:nvPicPr>
+                  <pic:blipFill>
+                    <a:blip r:embed="rId11"/>
+                    <a:stretch>
+                      <a:fillRect/>
+                    </a:stretch>
+                  </pic:blipFill>
+                  <pic:spPr>
+                    <a:xfrm>
+                      <a:off x="0" y="0"/>
+                      <a:ext cx="2943100" cy="2141608"/>
+                    </a:xfrm>
+                    <a:prstGeom prst="rect">
+                      <a:avLst/>
+                    </a:prstGeom>
+                  </pic:spPr>
+                </pic:pic>
+              </a:graphicData>
+            </a:graphic>
+          </wp:inline>
+        </w:drawing>
+      </w:r>
+    </w:p>
+    <w:p>
+      <w:pPr>
+        <w:bidi/>
+        <w:jc w:val="both"/>
+        <w:rPr>
+          <w:rFonts w:hint="cs"/>
+          <w:color w:val="5B9BD5" w:themeColor="accent1"/>
+          <w:rtl/>
+          <w:lang w:bidi="fa-IR"/>
+        </w:rPr>
+      </w:pPr>
+      <w:r>
+        <w:rPr>
+          <w:color w:val="5B9BD5" w:themeColor="accent1"/>
+          <w:lang w:bidi="fa-IR"/>
+        </w:rPr>
+        <w:lastRenderedPageBreak/>
+        <w:t>Beam search</w:t>
+      </w:r>
+      <w:r>
+        <w:rPr>
+          <w:rFonts w:hint="cs"/>
+          <w:color w:val="5B9BD5" w:themeColor="accent1"/>
+          <w:rtl/>
+          <w:lang w:bidi="fa-IR"/>
+        </w:rPr>
+        <w:t xml:space="preserve"> ر</w:t>
+      </w:r>
+      <w:r>
+        <w:rPr>
+          <w:color w:val="5B9BD5" w:themeColor="accent1"/>
+          <w:rtl/>
+          <w:lang w:bidi="fa-IR"/>
+        </w:rPr>
+        <w:t>ا برا</w:t>
+      </w:r>
+      <w:r>
+        <w:rPr>
+          <w:rFonts w:hint="cs"/>
+          <w:color w:val="5B9BD5" w:themeColor="accent1"/>
+          <w:rtl/>
+          <w:lang w:bidi="fa-IR"/>
+        </w:rPr>
+        <w:t>ی</w:t>
+      </w:r>
+      <w:r>
+        <w:rPr>
+          <w:color w:val="5B9BD5" w:themeColor="accent1"/>
+          <w:rtl/>
+          <w:lang w:bidi="fa-IR"/>
+        </w:rPr>
+        <w:t xml:space="preserve"> کدگشا</w:t>
+      </w:r>
+      <w:r>
+        <w:rPr>
+          <w:rFonts w:hint="cs"/>
+          <w:color w:val="5B9BD5" w:themeColor="accent1"/>
+          <w:rtl/>
+          <w:lang w:bidi="fa-IR"/>
+        </w:rPr>
+        <w:t>یی</w:t>
+      </w:r>
+      <w:r>
+        <w:rPr>
+          <w:color w:val="5B9BD5" w:themeColor="accent1"/>
+          <w:rtl/>
+          <w:lang w:bidi="fa-IR"/>
+        </w:rPr>
+        <w:t xml:space="preserve"> دنباله</w:t>
+      </w:r>
+      <w:r>
+        <w:rPr>
+          <w:rFonts w:hint="cs"/>
+          <w:color w:val="5B9BD5" w:themeColor="accent1"/>
+          <w:rtl/>
+          <w:lang w:bidi="fa-IR"/>
+        </w:rPr>
+        <w:t xml:space="preserve"> </w:t>
+      </w:r>
+      <w:r>
+        <w:rPr>
+          <w:color w:val="5B9BD5" w:themeColor="accent1"/>
+          <w:rtl/>
+          <w:lang w:bidi="fa-IR"/>
+        </w:rPr>
+        <w:t>ا</w:t>
+      </w:r>
+      <w:r>
+        <w:rPr>
+          <w:rFonts w:hint="cs"/>
+          <w:color w:val="5B9BD5" w:themeColor="accent1"/>
+          <w:rtl/>
+          <w:lang w:bidi="fa-IR"/>
+        </w:rPr>
+        <w:t>ی</w:t>
+      </w:r>
+      <w:r>
+        <w:rPr>
+          <w:color w:val="5B9BD5" w:themeColor="accent1"/>
+          <w:rtl/>
+          <w:lang w:bidi="fa-IR"/>
+        </w:rPr>
+        <w:t xml:space="preserve"> به طول 3 با</w:t>
+      </w:r>
+      <w:r>
+        <w:rPr>
+          <w:color w:val="5B9BD5" w:themeColor="accent1"/>
+          <w:lang w:bidi="fa-IR"/>
+        </w:rPr>
+        <w:t xml:space="preserve"> k = 2 </w:t>
+      </w:r>
+      <w:r>
+        <w:rPr>
+          <w:color w:val="5B9BD5" w:themeColor="accent1"/>
+          <w:rtl/>
+          <w:lang w:bidi="fa-IR"/>
+        </w:rPr>
+        <w:t>اجرا م</w:t>
+      </w:r>
+      <w:r>
+        <w:rPr>
+          <w:rFonts w:hint="cs"/>
+          <w:color w:val="5B9BD5" w:themeColor="accent1"/>
+          <w:rtl/>
+          <w:lang w:bidi="fa-IR"/>
+        </w:rPr>
+        <w:t>ی</w:t>
+      </w:r>
+      <w:r>
+        <w:rPr>
+          <w:rFonts w:hint="eastAsia"/>
+          <w:color w:val="5B9BD5" w:themeColor="accent1"/>
+          <w:rtl/>
+          <w:lang w:bidi="fa-IR"/>
+        </w:rPr>
+        <w:t>کن</w:t>
+      </w:r>
+      <w:r>
+        <w:rPr>
+          <w:rFonts w:hint="cs"/>
+          <w:color w:val="5B9BD5" w:themeColor="accent1"/>
+          <w:rtl/>
+          <w:lang w:bidi="fa-IR"/>
+        </w:rPr>
+        <w:t>ی</w:t>
+      </w:r>
+      <w:r>
+        <w:rPr>
+          <w:rFonts w:hint="eastAsia"/>
+          <w:color w:val="5B9BD5" w:themeColor="accent1"/>
+          <w:rtl/>
+          <w:lang w:bidi="fa-IR"/>
+        </w:rPr>
+        <w:t>م</w:t>
+      </w:r>
+      <w:r>
+        <w:rPr>
+          <w:color w:val="5B9BD5" w:themeColor="accent1"/>
+          <w:rtl/>
+          <w:lang w:bidi="fa-IR"/>
+        </w:rPr>
+        <w:t>. پ</w:t>
+      </w:r>
+      <w:r>
+        <w:rPr>
+          <w:rFonts w:hint="cs"/>
+          <w:color w:val="5B9BD5" w:themeColor="accent1"/>
+          <w:rtl/>
+          <w:lang w:bidi="fa-IR"/>
+        </w:rPr>
+        <w:t>ی</w:t>
+      </w:r>
+      <w:r>
+        <w:rPr>
+          <w:rFonts w:hint="eastAsia"/>
+          <w:color w:val="5B9BD5" w:themeColor="accent1"/>
+          <w:rtl/>
+          <w:lang w:bidi="fa-IR"/>
+        </w:rPr>
+        <w:t>شب</w:t>
+      </w:r>
+      <w:r>
+        <w:rPr>
+          <w:rFonts w:hint="cs"/>
+          <w:color w:val="5B9BD5" w:themeColor="accent1"/>
+          <w:rtl/>
+          <w:lang w:bidi="fa-IR"/>
+        </w:rPr>
+        <w:t>ی</w:t>
+      </w:r>
+      <w:r>
+        <w:rPr>
+          <w:rFonts w:hint="eastAsia"/>
+          <w:color w:val="5B9BD5" w:themeColor="accent1"/>
+          <w:rtl/>
+          <w:lang w:bidi="fa-IR"/>
+        </w:rPr>
+        <w:t>ن</w:t>
+      </w:r>
+      <w:r>
+        <w:rPr>
+          <w:rFonts w:hint="cs"/>
+          <w:color w:val="5B9BD5" w:themeColor="accent1"/>
+          <w:rtl/>
+          <w:lang w:bidi="fa-IR"/>
+        </w:rPr>
+        <w:t>ی</w:t>
+      </w:r>
+      <w:r>
+        <w:rPr>
+          <w:rFonts w:hint="cs"/>
+          <w:color w:val="5B9BD5" w:themeColor="accent1"/>
+          <w:rtl/>
+          <w:lang w:bidi="fa-IR"/>
+        </w:rPr>
+        <w:t xml:space="preserve"> </w:t>
+      </w:r>
+      <w:r>
+        <w:rPr>
+          <w:rFonts w:hint="eastAsia"/>
+          <w:color w:val="5B9BD5" w:themeColor="accent1"/>
+          <w:rtl/>
+          <w:lang w:bidi="fa-IR"/>
+        </w:rPr>
+        <w:t>ها</w:t>
+      </w:r>
+      <w:r>
+        <w:rPr>
+          <w:rFonts w:hint="cs"/>
+          <w:color w:val="5B9BD5" w:themeColor="accent1"/>
+          <w:rtl/>
+          <w:lang w:bidi="fa-IR"/>
+        </w:rPr>
+        <w:t>ی</w:t>
+      </w:r>
+      <w:r>
+        <w:rPr>
+          <w:color w:val="5B9BD5" w:themeColor="accent1"/>
+          <w:rtl/>
+          <w:lang w:bidi="fa-IR"/>
+        </w:rPr>
+        <w:t xml:space="preserve"> </w:t>
+      </w:r>
+      <w:r>
+        <w:rPr>
+          <w:rFonts w:hint="cs"/>
+          <w:color w:val="5B9BD5" w:themeColor="accent1"/>
+          <w:rtl/>
+          <w:lang w:bidi="fa-IR"/>
+        </w:rPr>
+        <w:t>ی</w:t>
+      </w:r>
+      <w:r>
+        <w:rPr>
+          <w:rFonts w:hint="eastAsia"/>
+          <w:color w:val="5B9BD5" w:themeColor="accent1"/>
+          <w:rtl/>
+          <w:lang w:bidi="fa-IR"/>
+        </w:rPr>
+        <w:t>ک</w:t>
+      </w:r>
+      <w:r>
+        <w:rPr>
+          <w:color w:val="5B9BD5" w:themeColor="accent1"/>
+          <w:rtl/>
+          <w:lang w:bidi="fa-IR"/>
+        </w:rPr>
+        <w:t xml:space="preserve"> کدگشا ر</w:t>
+      </w:r>
+      <w:r>
+        <w:rPr>
+          <w:rFonts w:hint="cs"/>
+          <w:color w:val="5B9BD5" w:themeColor="accent1"/>
+          <w:rtl/>
+          <w:lang w:bidi="fa-IR"/>
+        </w:rPr>
+        <w:t xml:space="preserve">ا </w:t>
+      </w:r>
+      <w:r>
+        <w:rPr>
+          <w:rFonts w:hint="eastAsia"/>
+          <w:color w:val="5B9BD5" w:themeColor="accent1"/>
+          <w:rtl/>
+          <w:lang w:bidi="fa-IR"/>
+        </w:rPr>
+        <w:t>در</w:t>
+      </w:r>
+      <w:r>
+        <w:rPr>
+          <w:color w:val="5B9BD5" w:themeColor="accent1"/>
+          <w:rtl/>
+          <w:lang w:bidi="fa-IR"/>
+        </w:rPr>
+        <w:t xml:space="preserve"> شکل با</w:t>
+      </w:r>
+      <w:r>
+        <w:rPr>
+          <w:rFonts w:hint="cs"/>
+          <w:color w:val="5B9BD5" w:themeColor="accent1"/>
+          <w:rtl/>
+          <w:lang w:bidi="fa-IR"/>
+        </w:rPr>
+        <w:t>لا</w:t>
+      </w:r>
+      <w:r>
+        <w:rPr>
+          <w:color w:val="5B9BD5" w:themeColor="accent1"/>
+          <w:rtl/>
+          <w:lang w:bidi="fa-IR"/>
+        </w:rPr>
+        <w:t xml:space="preserve"> در نظر بگ</w:t>
+      </w:r>
+      <w:r>
+        <w:rPr>
+          <w:rFonts w:hint="cs"/>
+          <w:color w:val="5B9BD5" w:themeColor="accent1"/>
+          <w:rtl/>
+          <w:lang w:bidi="fa-IR"/>
+        </w:rPr>
+        <w:t>ی</w:t>
+      </w:r>
+      <w:r>
+        <w:rPr>
+          <w:rFonts w:hint="eastAsia"/>
+          <w:color w:val="5B9BD5" w:themeColor="accent1"/>
+          <w:rtl/>
+          <w:lang w:bidi="fa-IR"/>
+        </w:rPr>
+        <w:t>ر</w:t>
+      </w:r>
+      <w:r>
+        <w:rPr>
+          <w:rFonts w:hint="cs"/>
+          <w:color w:val="5B9BD5" w:themeColor="accent1"/>
+          <w:rtl/>
+          <w:lang w:bidi="fa-IR"/>
+        </w:rPr>
+        <w:t>ی</w:t>
+      </w:r>
+      <w:r>
+        <w:rPr>
+          <w:rFonts w:hint="eastAsia"/>
+          <w:color w:val="5B9BD5" w:themeColor="accent1"/>
+          <w:rtl/>
+          <w:lang w:bidi="fa-IR"/>
+        </w:rPr>
+        <w:t>د،</w:t>
+      </w:r>
+      <w:r>
+        <w:rPr>
+          <w:color w:val="5B9BD5" w:themeColor="accent1"/>
+          <w:rtl/>
+          <w:lang w:bidi="fa-IR"/>
+        </w:rPr>
+        <w:t xml:space="preserve"> که در آن هر گره در درخت نشان</w:t>
+      </w:r>
+      <w:r>
+        <w:rPr>
+          <w:rFonts w:hint="cs"/>
+          <w:color w:val="5B9BD5" w:themeColor="accent1"/>
+          <w:rtl/>
+          <w:lang w:bidi="fa-IR"/>
+        </w:rPr>
+        <w:t xml:space="preserve"> </w:t>
+      </w:r>
+      <w:r>
+        <w:rPr>
+          <w:color w:val="5B9BD5" w:themeColor="accent1"/>
+          <w:rtl/>
+          <w:lang w:bidi="fa-IR"/>
+        </w:rPr>
+        <w:t>دهنده پ</w:t>
+      </w:r>
+      <w:r>
+        <w:rPr>
+          <w:rFonts w:hint="cs"/>
+          <w:color w:val="5B9BD5" w:themeColor="accent1"/>
+          <w:rtl/>
+          <w:lang w:bidi="fa-IR"/>
+        </w:rPr>
+        <w:t>ی</w:t>
+      </w:r>
+      <w:r>
+        <w:rPr>
+          <w:rFonts w:hint="eastAsia"/>
+          <w:color w:val="5B9BD5" w:themeColor="accent1"/>
+          <w:rtl/>
+          <w:lang w:bidi="fa-IR"/>
+        </w:rPr>
+        <w:t>شب</w:t>
+      </w:r>
+      <w:r>
+        <w:rPr>
+          <w:rFonts w:hint="cs"/>
+          <w:color w:val="5B9BD5" w:themeColor="accent1"/>
+          <w:rtl/>
+          <w:lang w:bidi="fa-IR"/>
+        </w:rPr>
+        <w:t>ی</w:t>
+      </w:r>
+      <w:r>
+        <w:rPr>
+          <w:rFonts w:hint="eastAsia"/>
+          <w:color w:val="5B9BD5" w:themeColor="accent1"/>
+          <w:rtl/>
+          <w:lang w:bidi="fa-IR"/>
+        </w:rPr>
+        <w:t>ن</w:t>
+      </w:r>
+      <w:r>
+        <w:rPr>
+          <w:rFonts w:hint="cs"/>
+          <w:color w:val="5B9BD5" w:themeColor="accent1"/>
+          <w:rtl/>
+          <w:lang w:bidi="fa-IR"/>
+        </w:rPr>
+        <w:t>ی</w:t>
+      </w:r>
+      <w:r>
+        <w:rPr>
+          <w:color w:val="5B9BD5" w:themeColor="accent1"/>
+          <w:rtl/>
+          <w:lang w:bidi="fa-IR"/>
+        </w:rPr>
+        <w:t xml:space="preserve"> احتمال ثبت توکن بعد</w:t>
+      </w:r>
+      <w:r>
+        <w:rPr>
+          <w:rFonts w:hint="cs"/>
+          <w:color w:val="5B9BD5" w:themeColor="accent1"/>
+          <w:rtl/>
+          <w:lang w:bidi="fa-IR"/>
+        </w:rPr>
+        <w:t xml:space="preserve">ی </w:t>
+      </w:r>
+      <w:r>
+        <w:rPr>
+          <w:rFonts w:hint="eastAsia"/>
+          <w:color w:val="5B9BD5" w:themeColor="accent1"/>
+          <w:rtl/>
+          <w:lang w:bidi="fa-IR"/>
+        </w:rPr>
+        <w:t>مشروط</w:t>
+      </w:r>
+      <w:r>
+        <w:rPr>
+          <w:color w:val="5B9BD5" w:themeColor="accent1"/>
+          <w:rtl/>
+          <w:lang w:bidi="fa-IR"/>
+        </w:rPr>
+        <w:t xml:space="preserve"> به توکن ها</w:t>
+      </w:r>
+      <w:r>
+        <w:rPr>
+          <w:rFonts w:hint="cs"/>
+          <w:color w:val="5B9BD5" w:themeColor="accent1"/>
+          <w:rtl/>
+          <w:lang w:bidi="fa-IR"/>
+        </w:rPr>
+        <w:t>ی</w:t>
+      </w:r>
+      <w:r>
+        <w:rPr>
+          <w:color w:val="5B9BD5" w:themeColor="accent1"/>
+          <w:rtl/>
+          <w:lang w:bidi="fa-IR"/>
+        </w:rPr>
+        <w:t xml:space="preserve"> قبل</w:t>
+      </w:r>
+      <w:r>
+        <w:rPr>
+          <w:rFonts w:hint="cs"/>
+          <w:color w:val="5B9BD5" w:themeColor="accent1"/>
+          <w:rtl/>
+          <w:lang w:bidi="fa-IR"/>
+        </w:rPr>
+        <w:t>ی</w:t>
+      </w:r>
+      <w:r>
+        <w:rPr>
+          <w:color w:val="5B9BD5" w:themeColor="accent1"/>
+          <w:rtl/>
+          <w:lang w:bidi="fa-IR"/>
+        </w:rPr>
+        <w:t xml:space="preserve"> در </w:t>
+      </w:r>
+      <w:r>
+        <w:rPr>
+          <w:rFonts w:hint="cs"/>
+          <w:color w:val="5B9BD5" w:themeColor="accent1"/>
+          <w:rtl/>
+          <w:lang w:bidi="fa-IR"/>
+        </w:rPr>
+        <w:t>ی</w:t>
+      </w:r>
+      <w:r>
+        <w:rPr>
+          <w:rFonts w:hint="eastAsia"/>
+          <w:color w:val="5B9BD5" w:themeColor="accent1"/>
+          <w:rtl/>
+          <w:lang w:bidi="fa-IR"/>
+        </w:rPr>
+        <w:t>ک</w:t>
+      </w:r>
+      <w:r>
+        <w:rPr>
+          <w:color w:val="5B9BD5" w:themeColor="accent1"/>
+          <w:rtl/>
+          <w:lang w:bidi="fa-IR"/>
+        </w:rPr>
+        <w:t xml:space="preserve"> مرحله از کدگشا است</w:t>
+      </w:r>
+      <w:r>
+        <w:rPr>
+          <w:rFonts w:hint="cs"/>
+          <w:color w:val="5B9BD5" w:themeColor="accent1"/>
+          <w:rtl/>
+          <w:lang w:bidi="fa-IR"/>
+        </w:rPr>
+        <w:t xml:space="preserve"> (</w:t>
+      </w:r>
+      <w:r>
+        <w:rPr>
+          <w:color w:val="5B9BD5" w:themeColor="accent1"/>
+          <w:rtl/>
+          <w:lang w:bidi="fa-IR"/>
+        </w:rPr>
+        <w:t>اعداد نشان داده شده، لگار</w:t>
+      </w:r>
+      <w:r>
+        <w:rPr>
+          <w:rFonts w:hint="cs"/>
+          <w:color w:val="5B9BD5" w:themeColor="accent1"/>
+          <w:rtl/>
+          <w:lang w:bidi="fa-IR"/>
+        </w:rPr>
+        <w:t>ی</w:t>
+      </w:r>
+      <w:r>
+        <w:rPr>
+          <w:rFonts w:hint="eastAsia"/>
+          <w:color w:val="5B9BD5" w:themeColor="accent1"/>
+          <w:rtl/>
+          <w:lang w:bidi="fa-IR"/>
+        </w:rPr>
+        <w:t>تم</w:t>
+      </w:r>
+      <w:r>
+        <w:rPr>
+          <w:color w:val="5B9BD5" w:themeColor="accent1"/>
+          <w:rtl/>
+          <w:lang w:bidi="fa-IR"/>
+        </w:rPr>
+        <w:t xml:space="preserve"> پ</w:t>
+      </w:r>
+      <w:r>
+        <w:rPr>
+          <w:rFonts w:hint="cs"/>
+          <w:color w:val="5B9BD5" w:themeColor="accent1"/>
+          <w:rtl/>
+          <w:lang w:bidi="fa-IR"/>
+        </w:rPr>
+        <w:t>ی</w:t>
+      </w:r>
+      <w:r>
+        <w:rPr>
+          <w:rFonts w:hint="eastAsia"/>
+          <w:color w:val="5B9BD5" w:themeColor="accent1"/>
+          <w:rtl/>
+          <w:lang w:bidi="fa-IR"/>
+        </w:rPr>
+        <w:t>شب</w:t>
+      </w:r>
+      <w:r>
+        <w:rPr>
+          <w:rFonts w:hint="cs"/>
+          <w:color w:val="5B9BD5" w:themeColor="accent1"/>
+          <w:rtl/>
+          <w:lang w:bidi="fa-IR"/>
+        </w:rPr>
+        <w:t>ی</w:t>
+      </w:r>
+      <w:r>
+        <w:rPr>
+          <w:rFonts w:hint="eastAsia"/>
+          <w:color w:val="5B9BD5" w:themeColor="accent1"/>
+          <w:rtl/>
+          <w:lang w:bidi="fa-IR"/>
+        </w:rPr>
+        <w:t>ن</w:t>
+      </w:r>
+      <w:r>
+        <w:rPr>
+          <w:rFonts w:hint="cs"/>
+          <w:color w:val="5B9BD5" w:themeColor="accent1"/>
+          <w:rtl/>
+          <w:lang w:bidi="fa-IR"/>
+        </w:rPr>
+        <w:t>ی</w:t>
+      </w:r>
+      <w:r>
+        <w:rPr>
+          <w:color w:val="5B9BD5" w:themeColor="accent1"/>
+          <w:lang w:bidi="fa-IR"/>
+        </w:rPr>
+        <w:t xml:space="preserve"> </w:t>
+      </w:r>
+      <w:r>
+        <w:rPr>
+          <w:rFonts w:hint="cs"/>
+          <w:color w:val="5B9BD5" w:themeColor="accent1"/>
+          <w:rtl/>
+          <w:lang w:bidi="fa-IR"/>
+        </w:rPr>
+        <w:t>احتمال (</w:t>
+      </w:r>
+      <w:r>
+        <w:rPr>
+          <w:color w:val="5B9BD5" w:themeColor="accent1"/>
+          <w:lang w:bidi="fa-IR"/>
+        </w:rPr>
+        <w:t>log probability prediction</w:t>
+      </w:r>
+      <w:r>
+        <w:rPr>
+          <w:rFonts w:hint="cs"/>
+          <w:color w:val="5B9BD5" w:themeColor="accent1"/>
+          <w:rtl/>
+          <w:lang w:bidi="fa-IR"/>
+        </w:rPr>
+        <w:t>)</w:t>
+      </w:r>
+      <w:r>
+        <w:rPr>
+          <w:color w:val="5B9BD5" w:themeColor="accent1"/>
+          <w:lang w:bidi="fa-IR"/>
+        </w:rPr>
+        <w:t xml:space="preserve"> </w:t>
+      </w:r>
+      <w:r>
+        <w:rPr>
+          <w:color w:val="5B9BD5" w:themeColor="accent1"/>
+          <w:rtl/>
+          <w:lang w:bidi="fa-IR"/>
+        </w:rPr>
+        <w:t>کدگشا از توکن</w:t>
+      </w:r>
+      <w:r>
+        <w:rPr>
+          <w:color w:val="5B9BD5" w:themeColor="accent1"/>
+          <w:lang w:bidi="fa-IR"/>
+        </w:rPr>
+        <w:t xml:space="preserve"> </w:t>
+      </w:r>
+      <w:r>
+        <w:rPr>
+          <w:color w:val="5B9BD5" w:themeColor="accent1"/>
+          <w:rtl/>
+          <w:lang w:bidi="fa-IR"/>
+        </w:rPr>
+        <w:t>فعل</w:t>
+      </w:r>
+      <w:r>
+        <w:rPr>
+          <w:rFonts w:hint="cs"/>
+          <w:color w:val="5B9BD5" w:themeColor="accent1"/>
+          <w:rtl/>
+          <w:lang w:bidi="fa-IR"/>
+        </w:rPr>
+        <w:t>ی</w:t>
+      </w:r>
+      <w:r>
+        <w:rPr>
+          <w:color w:val="5B9BD5" w:themeColor="accent1"/>
+          <w:rtl/>
+          <w:lang w:bidi="fa-IR"/>
+        </w:rPr>
+        <w:t xml:space="preserve"> با توجه به توکنها</w:t>
+      </w:r>
+      <w:r>
+        <w:rPr>
+          <w:rFonts w:hint="cs"/>
+          <w:color w:val="5B9BD5" w:themeColor="accent1"/>
+          <w:rtl/>
+          <w:lang w:bidi="fa-IR"/>
+        </w:rPr>
+        <w:t>ی</w:t>
+      </w:r>
+      <w:r>
+        <w:rPr>
+          <w:color w:val="5B9BD5" w:themeColor="accent1"/>
+          <w:rtl/>
+          <w:lang w:bidi="fa-IR"/>
+        </w:rPr>
+        <w:t xml:space="preserve"> قبل</w:t>
+      </w:r>
+      <w:r>
+        <w:rPr>
+          <w:rFonts w:hint="cs"/>
+          <w:color w:val="5B9BD5" w:themeColor="accent1"/>
+          <w:rtl/>
+          <w:lang w:bidi="fa-IR"/>
+        </w:rPr>
+        <w:t>ی</w:t>
+      </w:r>
+      <w:r>
+        <w:rPr>
+          <w:color w:val="5B9BD5" w:themeColor="accent1"/>
+          <w:rtl/>
+          <w:lang w:bidi="fa-IR"/>
+        </w:rPr>
+        <w:t xml:space="preserve"> است</w:t>
+      </w:r>
+      <w:r>
+        <w:rPr>
+          <w:rFonts w:hint="cs"/>
+          <w:color w:val="5B9BD5" w:themeColor="accent1"/>
+          <w:rtl/>
+          <w:lang w:bidi="fa-IR"/>
+        </w:rPr>
+        <w:t>).</w:t>
+      </w:r>
+    </w:p>
+    <w:p>
+      <w:pPr>
+        <w:bidi/>
+        <w:jc w:val="both"/>
+        <w:rPr>
+          <w:color w:val="5B9BD5" w:themeColor="accent1"/>
+          <w:rtl/>
+          <w:lang w:bidi="fa-IR"/>
+        </w:rPr>
+      </w:pPr>
+      <w:r>
+        <w:rPr>
+          <w:color w:val="5B9BD5" w:themeColor="accent1"/>
+          <w:lang w:bidi="fa-IR"/>
+        </w:rPr>
+        <w:t>Vocabulary</w:t>
+      </w:r>
+      <w:r>
+        <w:rPr>
+          <w:rFonts w:hint="cs"/>
+          <w:color w:val="5B9BD5" w:themeColor="accent1"/>
+          <w:rtl/>
+          <w:lang w:bidi="fa-IR"/>
+        </w:rPr>
+        <w:t xml:space="preserve"> </w:t>
+      </w:r>
+      <w:r>
+        <w:rPr>
+          <w:color w:val="5B9BD5" w:themeColor="accent1"/>
+          <w:rtl/>
+          <w:lang w:bidi="fa-IR"/>
+        </w:rPr>
+        <w:t>از دو کلمه تشک</w:t>
+      </w:r>
+      <w:r>
+        <w:rPr>
+          <w:rFonts w:hint="cs"/>
+          <w:color w:val="5B9BD5" w:themeColor="accent1"/>
+          <w:rtl/>
+          <w:lang w:bidi="fa-IR"/>
+        </w:rPr>
+        <w:t>ی</w:t>
+      </w:r>
+      <w:r>
+        <w:rPr>
+          <w:rFonts w:hint="eastAsia"/>
+          <w:color w:val="5B9BD5" w:themeColor="accent1"/>
+          <w:rtl/>
+          <w:lang w:bidi="fa-IR"/>
+        </w:rPr>
+        <w:t>ل</w:t>
+      </w:r>
+      <w:r>
+        <w:rPr>
+          <w:color w:val="5B9BD5" w:themeColor="accent1"/>
+          <w:rtl/>
+          <w:lang w:bidi="fa-IR"/>
+        </w:rPr>
+        <w:t xml:space="preserve"> شده است</w:t>
+      </w:r>
+      <w:r>
+        <w:rPr>
+          <w:color w:val="5B9BD5" w:themeColor="accent1"/>
+          <w:lang w:bidi="fa-IR"/>
+        </w:rPr>
+        <w:t>:</w:t>
+      </w:r>
+    </w:p>
+    <w:p>
+      <w:pPr>
+        <w:bidi/>
+        <w:jc w:val="center"/>
+        <w:rPr>
+          <w:color w:val="5B9BD5" w:themeColor="accent1"/>
+          <w:lang w:bidi="fa-IR"/>
+        </w:rPr>
+      </w:pPr>
+      <w:r>
+        <w:rPr>
+          <w:color w:val="5B9BD5" w:themeColor="accent1"/>
+          <w:lang w:bidi="fa-IR"/>
+        </w:rPr>
+        <w:t>“network”, “neural”</w:t>
+      </w:r>
+    </w:p>
+    <w:p>
+      <w:pPr>
+        <w:pStyle w:val="ListParagraph"/>
+        <w:numPr>
+          <w:ilvl w:val="0"/>
+          <w:numId w:val="38"/>
+        </w:numPr>
+        <w:bidi/>
+        <w:jc w:val="both"/>
+        <w:rPr>
+          <w:color w:val="5B9BD5" w:themeColor="accent1"/>
+          <w:lang w:bidi="fa-IR"/>
+        </w:rPr>
+      </w:pPr>
+      <w:r>
+        <w:rPr>
+          <w:color w:val="5B9BD5" w:themeColor="accent1"/>
+          <w:rtl/>
+          <w:lang w:bidi="fa-IR"/>
+        </w:rPr>
+        <w:t>در مرحله زمان</w:t>
+      </w:r>
+      <w:r>
+        <w:rPr>
+          <w:rFonts w:hint="cs"/>
+          <w:color w:val="5B9BD5" w:themeColor="accent1"/>
+          <w:rtl/>
+          <w:lang w:bidi="fa-IR"/>
+        </w:rPr>
+        <w:t>ی</w:t>
+      </w:r>
+      <w:r>
+        <w:rPr>
+          <w:rFonts w:hint="cs"/>
+          <w:color w:val="5B9BD5" w:themeColor="accent1"/>
+          <w:rtl/>
+          <w:lang w:bidi="fa-IR"/>
+        </w:rPr>
+        <w:t xml:space="preserve"> 1، </w:t>
+      </w:r>
+      <w:r>
+        <w:rPr>
+          <w:color w:val="5B9BD5" w:themeColor="accent1"/>
+          <w:lang w:bidi="fa-IR"/>
+        </w:rPr>
+        <w:t>beam search</w:t>
+      </w:r>
+      <w:r>
+        <w:rPr>
+          <w:rFonts w:hint="cs"/>
+          <w:color w:val="5B9BD5" w:themeColor="accent1"/>
+          <w:rtl/>
+          <w:lang w:bidi="fa-IR"/>
+        </w:rPr>
+        <w:t xml:space="preserve"> </w:t>
+      </w:r>
+      <w:r>
+        <w:rPr>
+          <w:color w:val="5B9BD5" w:themeColor="accent1"/>
+          <w:rtl/>
+          <w:lang w:bidi="fa-IR"/>
+        </w:rPr>
+        <w:t>کدام دنباله را ذخ</w:t>
+      </w:r>
+      <w:r>
+        <w:rPr>
+          <w:rFonts w:hint="cs"/>
+          <w:color w:val="5B9BD5" w:themeColor="accent1"/>
+          <w:rtl/>
+          <w:lang w:bidi="fa-IR"/>
+        </w:rPr>
+        <w:t>ی</w:t>
+      </w:r>
+      <w:r>
+        <w:rPr>
+          <w:rFonts w:hint="eastAsia"/>
+          <w:color w:val="5B9BD5" w:themeColor="accent1"/>
+          <w:rtl/>
+          <w:lang w:bidi="fa-IR"/>
+        </w:rPr>
+        <w:t>ره</w:t>
+      </w:r>
+      <w:r>
+        <w:rPr>
+          <w:color w:val="5B9BD5" w:themeColor="accent1"/>
+          <w:rtl/>
+          <w:lang w:bidi="fa-IR"/>
+        </w:rPr>
+        <w:t xml:space="preserve"> م</w:t>
+      </w:r>
+      <w:r>
+        <w:rPr>
+          <w:rFonts w:hint="cs"/>
+          <w:color w:val="5B9BD5" w:themeColor="accent1"/>
+          <w:rtl/>
+          <w:lang w:bidi="fa-IR"/>
+        </w:rPr>
+        <w:t>ی</w:t>
+      </w:r>
+      <w:r>
+        <w:rPr>
+          <w:color w:val="5B9BD5" w:themeColor="accent1"/>
+          <w:rtl/>
+          <w:lang w:bidi="fa-IR"/>
+        </w:rPr>
+        <w:t xml:space="preserve"> کند؟</w:t>
+      </w:r>
+    </w:p>
+    <w:p>
+      <w:pPr>
+        <w:pStyle w:val="ListParagraph"/>
+        <w:bidi/>
+        <w:jc w:val="both"/>
+        <w:rPr>
+          <w:rtl/>
+          <w:lang w:bidi="fa-IR"/>
+        </w:rPr>
+      </w:pPr>
+      <w:r>
+        <w:rPr>
+          <w:rFonts w:hint="cs"/>
+          <w:rtl/>
+          <w:lang w:bidi="fa-IR"/>
+        </w:rPr>
+        <w:t xml:space="preserve">تنها دو گزینه وجود دارد، پس </w:t>
+      </w:r>
+      <w:r>
+        <w:rPr>
+          <w:lang w:bidi="fa-IR"/>
+        </w:rPr>
+        <w:t>beam search</w:t>
+      </w:r>
+      <w:r>
+        <w:rPr>
+          <w:rFonts w:hint="cs"/>
+          <w:rtl/>
+          <w:lang w:bidi="fa-IR"/>
+        </w:rPr>
+        <w:t xml:space="preserve"> هر دو را نگه می دارد:</w:t>
+      </w:r>
+    </w:p>
+    <w:p>
+      <w:pPr>
+        <w:pStyle w:val="ListParagraph"/>
+        <w:numPr>
+          <w:ilvl w:val="0"/>
+          <w:numId w:val="39"/>
+        </w:numPr>
+        <w:jc w:val="both"/>
+        <w:rPr>
+          <w:lang w:bidi="fa-IR"/>
+        </w:rPr>
+      </w:pPr>
+      <w:r>
+        <w:rPr>
+          <w:lang w:bidi="fa-IR"/>
+        </w:rPr>
+        <w:t>“neural” (log prob = -.65)</w:t>
+      </w:r>
+    </w:p>
+    <w:p>
+      <w:pPr>
+        <w:pStyle w:val="ListParagraph"/>
+        <w:numPr>
+          <w:ilvl w:val="0"/>
+          <w:numId w:val="39"/>
+        </w:numPr>
+        <w:jc w:val="both"/>
+        <w:rPr>
+          <w:rFonts w:hint="cs"/>
+          <w:rtl/>
+          <w:lang w:bidi="fa-IR"/>
+        </w:rPr>
+      </w:pPr>
+      <w:r>
+        <w:rPr>
+          <w:lang w:bidi="fa-IR"/>
+        </w:rPr>
+        <w:t>“network” (log prob = -.73)</w:t>
+      </w:r>
+    </w:p>
+    <w:p>
+      <w:pPr>
+        <w:pStyle w:val="ListParagraph"/>
+        <w:numPr>
+          <w:ilvl w:val="0"/>
+          <w:numId w:val="38"/>
+        </w:numPr>
+        <w:bidi/>
+        <w:jc w:val="both"/>
+        <w:rPr>
+          <w:color w:val="5B9BD5" w:themeColor="accent1"/>
+          <w:lang w:bidi="fa-IR"/>
+        </w:rPr>
+      </w:pPr>
+      <w:r>
+        <w:rPr>
+          <w:color w:val="5B9BD5" w:themeColor="accent1"/>
+          <w:rtl/>
+          <w:lang w:bidi="fa-IR"/>
+        </w:rPr>
+        <w:t>در مرحله زمان</w:t>
+      </w:r>
+      <w:r>
+        <w:rPr>
+          <w:rFonts w:hint="cs"/>
+          <w:color w:val="5B9BD5" w:themeColor="accent1"/>
+          <w:rtl/>
+          <w:lang w:bidi="fa-IR"/>
+        </w:rPr>
+        <w:t>ی</w:t>
+      </w:r>
+      <w:r>
+        <w:rPr>
+          <w:rFonts w:hint="cs"/>
+          <w:color w:val="5B9BD5" w:themeColor="accent1"/>
+          <w:rtl/>
+          <w:lang w:bidi="fa-IR"/>
+        </w:rPr>
+        <w:t xml:space="preserve"> </w:t>
+      </w:r>
+      <w:r>
+        <w:rPr>
+          <w:rFonts w:hint="cs"/>
+          <w:color w:val="5B9BD5" w:themeColor="accent1"/>
+          <w:rtl/>
+          <w:lang w:bidi="fa-IR"/>
+        </w:rPr>
+        <w:t>2</w:t>
+      </w:r>
+      <w:r>
+        <w:rPr>
+          <w:rFonts w:hint="cs"/>
+          <w:color w:val="5B9BD5" w:themeColor="accent1"/>
+          <w:rtl/>
+          <w:lang w:bidi="fa-IR"/>
+        </w:rPr>
+        <w:t xml:space="preserve">، </w:t>
+      </w:r>
+      <w:r>
+        <w:rPr>
+          <w:color w:val="5B9BD5" w:themeColor="accent1"/>
+          <w:lang w:bidi="fa-IR"/>
+        </w:rPr>
+        <w:t>beam search</w:t>
+      </w:r>
+      <w:r>
+        <w:rPr>
+          <w:rFonts w:hint="cs"/>
+          <w:color w:val="5B9BD5" w:themeColor="accent1"/>
+          <w:rtl/>
+          <w:lang w:bidi="fa-IR"/>
+        </w:rPr>
+        <w:t xml:space="preserve"> </w:t>
+      </w:r>
+      <w:r>
+        <w:rPr>
+          <w:color w:val="5B9BD5" w:themeColor="accent1"/>
+          <w:rtl/>
+          <w:lang w:bidi="fa-IR"/>
+        </w:rPr>
+        <w:t>کدام دنباله را ذخ</w:t>
+      </w:r>
+      <w:r>
+        <w:rPr>
+          <w:rFonts w:hint="cs"/>
+          <w:color w:val="5B9BD5" w:themeColor="accent1"/>
+          <w:rtl/>
+          <w:lang w:bidi="fa-IR"/>
+        </w:rPr>
+        <w:t>ی</w:t>
+      </w:r>
+      <w:r>
+        <w:rPr>
+          <w:rFonts w:hint="eastAsia"/>
+          <w:color w:val="5B9BD5" w:themeColor="accent1"/>
+          <w:rtl/>
+          <w:lang w:bidi="fa-IR"/>
+        </w:rPr>
+        <w:t>ره</w:t>
+      </w:r>
+      <w:r>
+        <w:rPr>
+          <w:color w:val="5B9BD5" w:themeColor="accent1"/>
+          <w:rtl/>
+          <w:lang w:bidi="fa-IR"/>
+        </w:rPr>
+        <w:t xml:space="preserve"> م</w:t>
+      </w:r>
+      <w:r>
+        <w:rPr>
+          <w:rFonts w:hint="cs"/>
+          <w:color w:val="5B9BD5" w:themeColor="accent1"/>
+          <w:rtl/>
+          <w:lang w:bidi="fa-IR"/>
+        </w:rPr>
+        <w:t>ی</w:t>
+      </w:r>
+      <w:r>
+        <w:rPr>
+          <w:color w:val="5B9BD5" w:themeColor="accent1"/>
+          <w:rtl/>
+          <w:lang w:bidi="fa-IR"/>
+        </w:rPr>
+        <w:t xml:space="preserve"> کند؟</w:t>
+      </w:r>
+    </w:p>
+    <w:p>
+      <w:pPr>
+        <w:pStyle w:val="ListParagraph"/>
+        <w:bidi/>
+        <w:jc w:val="both"/>
+        <w:rPr>
+          <w:rtl/>
+          <w:lang w:bidi="fa-IR"/>
+        </w:rPr>
+      </w:pPr>
+      <w:r>
+        <w:rPr>
+          <w:rFonts w:hint="cs"/>
+          <w:rtl/>
+          <w:lang w:bidi="fa-IR"/>
+        </w:rPr>
+        <w:t>تمام دنباله های دو کلمه ای را در نظر میگیریم، اما فقط می توانیم دوتای اول را نگه داریم:</w:t>
+      </w:r>
+    </w:p>
+    <w:p>
+      <w:pPr>
+        <w:pStyle w:val="ListParagraph"/>
+        <w:numPr>
+          <w:ilvl w:val="0"/>
+          <w:numId w:val="40"/>
+        </w:numPr>
+        <w:jc w:val="both"/>
+        <w:rPr>
+          <w:lang w:bidi="fa-IR"/>
+        </w:rPr>
+      </w:pPr>
+      <w:r>
+        <w:rPr>
+          <w:lang w:bidi="fa-IR"/>
+        </w:rPr>
+        <w:t>“</w:t>
+      </w:r>
+      <w:proofErr w:type="gramStart"/>
+      <w:r>
+        <w:rPr>
+          <w:lang w:bidi="fa-IR"/>
+        </w:rPr>
+        <w:t>neural</w:t>
+      </w:r>
+      <w:proofErr w:type="gramEnd"/>
+      <w:r>
+        <w:rPr>
+          <w:rFonts w:hint="cs"/>
+          <w:rtl/>
+          <w:lang w:bidi="fa-IR"/>
+        </w:rPr>
+        <w:t xml:space="preserve"> </w:t>
+      </w:r>
+      <w:r>
+        <w:rPr>
+          <w:lang w:bidi="fa-IR"/>
+        </w:rPr>
+        <w:t>network” (log prob = -.65 - .6 = -1.25)</w:t>
+      </w:r>
+    </w:p>
+    <w:p>
+      <w:pPr>
+        <w:pStyle w:val="ListParagraph"/>
+        <w:numPr>
+          <w:ilvl w:val="0"/>
+          <w:numId w:val="40"/>
+        </w:numPr>
+        <w:jc w:val="both"/>
+        <w:rPr>
+          <w:rFonts w:hint="cs"/>
+          <w:rtl/>
+          <w:lang w:bidi="fa-IR"/>
+        </w:rPr>
+      </w:pPr>
+      <w:r>
+        <w:rPr>
+          <w:lang w:bidi="fa-IR"/>
+        </w:rPr>
+        <w:t>“</w:t>
+      </w:r>
+      <w:proofErr w:type="gramStart"/>
+      <w:r>
+        <w:rPr>
+          <w:lang w:bidi="fa-IR"/>
+        </w:rPr>
+        <w:t>network</w:t>
+      </w:r>
+      <w:proofErr w:type="gramEnd"/>
+      <w:r>
+        <w:rPr>
+          <w:lang w:bidi="fa-IR"/>
+        </w:rPr>
+        <w:t xml:space="preserve"> neural” (log prob = -.73 - .6 = -1.33)</w:t>
+      </w:r>
+    </w:p>
+    <w:p>
+      <w:pPr>
+        <w:pStyle w:val="ListParagraph"/>
+        <w:numPr>
+          <w:ilvl w:val="0"/>
+          <w:numId w:val="38"/>
+        </w:numPr>
+        <w:bidi/>
+        <w:jc w:val="both"/>
+        <w:rPr>
+          <w:color w:val="5B9BD5" w:themeColor="accent1"/>
+          <w:lang w:bidi="fa-IR"/>
+        </w:rPr>
+      </w:pPr>
+      <w:r>
+        <w:rPr>
+          <w:color w:val="5B9BD5" w:themeColor="accent1"/>
+          <w:rtl/>
+          <w:lang w:bidi="fa-IR"/>
+        </w:rPr>
+        <w:t>در مرحله زمان</w:t>
+      </w:r>
+      <w:r>
+        <w:rPr>
+          <w:rFonts w:hint="cs"/>
+          <w:color w:val="5B9BD5" w:themeColor="accent1"/>
+          <w:rtl/>
+          <w:lang w:bidi="fa-IR"/>
+        </w:rPr>
+        <w:t>ی</w:t>
+      </w:r>
+      <w:r>
+        <w:rPr>
+          <w:rFonts w:hint="cs"/>
+          <w:color w:val="5B9BD5" w:themeColor="accent1"/>
+          <w:rtl/>
+          <w:lang w:bidi="fa-IR"/>
+        </w:rPr>
+        <w:t xml:space="preserve"> </w:t>
+      </w:r>
+      <w:r>
+        <w:rPr>
+          <w:rFonts w:hint="cs"/>
+          <w:color w:val="5B9BD5" w:themeColor="accent1"/>
+          <w:rtl/>
+          <w:lang w:bidi="fa-IR"/>
+        </w:rPr>
+        <w:t>3</w:t>
+      </w:r>
+      <w:r>
+        <w:rPr>
+          <w:rFonts w:hint="cs"/>
+          <w:color w:val="5B9BD5" w:themeColor="accent1"/>
+          <w:rtl/>
+          <w:lang w:bidi="fa-IR"/>
+        </w:rPr>
+        <w:t xml:space="preserve">، </w:t>
+      </w:r>
+      <w:r>
+        <w:rPr>
+          <w:color w:val="5B9BD5" w:themeColor="accent1"/>
+          <w:lang w:bidi="fa-IR"/>
+        </w:rPr>
+        <w:t>beam search</w:t>
+      </w:r>
+      <w:r>
+        <w:rPr>
+          <w:rFonts w:hint="cs"/>
+          <w:color w:val="5B9BD5" w:themeColor="accent1"/>
+          <w:rtl/>
+          <w:lang w:bidi="fa-IR"/>
+        </w:rPr>
+        <w:t xml:space="preserve"> </w:t>
+      </w:r>
+      <w:r>
+        <w:rPr>
+          <w:color w:val="5B9BD5" w:themeColor="accent1"/>
+          <w:rtl/>
+          <w:lang w:bidi="fa-IR"/>
+        </w:rPr>
+        <w:t>کدام دنباله را ذخ</w:t>
+      </w:r>
+      <w:r>
+        <w:rPr>
+          <w:rFonts w:hint="cs"/>
+          <w:color w:val="5B9BD5" w:themeColor="accent1"/>
+          <w:rtl/>
+          <w:lang w:bidi="fa-IR"/>
+        </w:rPr>
+        <w:t>ی</w:t>
+      </w:r>
+      <w:r>
+        <w:rPr>
+          <w:rFonts w:hint="eastAsia"/>
+          <w:color w:val="5B9BD5" w:themeColor="accent1"/>
+          <w:rtl/>
+          <w:lang w:bidi="fa-IR"/>
+        </w:rPr>
+        <w:t>ره</w:t>
+      </w:r>
+      <w:r>
+        <w:rPr>
+          <w:color w:val="5B9BD5" w:themeColor="accent1"/>
+          <w:rtl/>
+          <w:lang w:bidi="fa-IR"/>
+        </w:rPr>
+        <w:t xml:space="preserve"> م</w:t>
+      </w:r>
+      <w:r>
+        <w:rPr>
+          <w:rFonts w:hint="cs"/>
+          <w:color w:val="5B9BD5" w:themeColor="accent1"/>
+          <w:rtl/>
+          <w:lang w:bidi="fa-IR"/>
+        </w:rPr>
+        <w:t>ی</w:t>
+      </w:r>
+      <w:r>
+        <w:rPr>
+          <w:color w:val="5B9BD5" w:themeColor="accent1"/>
+          <w:rtl/>
+          <w:lang w:bidi="fa-IR"/>
+        </w:rPr>
+        <w:t xml:space="preserve"> کند؟</w:t>
+      </w:r>
+    </w:p>
+    <w:p>
+      <w:pPr>
+        <w:pStyle w:val="ListParagraph"/>
+        <w:bidi/>
+        <w:jc w:val="both"/>
+        <w:rPr>
+          <w:rtl/>
+          <w:lang w:bidi="fa-IR"/>
+        </w:rPr>
+      </w:pPr>
+      <w:r>
+        <w:rPr>
+          <w:rFonts w:hint="cs"/>
+          <w:rtl/>
+          <w:lang w:bidi="fa-IR"/>
+        </w:rPr>
+        <w:t xml:space="preserve">دنباله های سه کلمه ای را در نظر میگیریم که با </w:t>
+      </w:r>
+      <w:r>
+        <w:rPr>
+          <w:lang w:bidi="fa-IR"/>
+        </w:rPr>
+        <w:t>“neural network”</w:t>
+      </w:r>
+      <w:r>
+        <w:rPr>
+          <w:rFonts w:hint="cs"/>
+          <w:rtl/>
+          <w:lang w:bidi="fa-IR"/>
+        </w:rPr>
+        <w:t xml:space="preserve"> و </w:t>
+      </w:r>
+      <w:r>
+        <w:rPr>
+          <w:lang w:bidi="fa-IR"/>
+        </w:rPr>
+        <w:t>“network neural”</w:t>
+      </w:r>
+      <w:r>
+        <w:rPr>
+          <w:rFonts w:hint="cs"/>
+          <w:rtl/>
+          <w:lang w:bidi="fa-IR"/>
+        </w:rPr>
+        <w:t xml:space="preserve"> آغاز می شوند و دوتای اولی به شکل زیر هستند:</w:t>
+      </w:r>
+    </w:p>
+    <w:p>
+      <w:pPr>
+        <w:pStyle w:val="ListParagraph"/>
+        <w:numPr>
+          <w:ilvl w:val="0"/>
+          <w:numId w:val="41"/>
+        </w:numPr>
+        <w:jc w:val="both"/>
+        <w:rPr>
+          <w:lang w:bidi="fa-IR"/>
+        </w:rPr>
+      </w:pPr>
+      <w:r>
+        <w:rPr>
+          <w:lang w:bidi="fa-IR"/>
+        </w:rPr>
+        <w:t>“</w:t>
+      </w:r>
+      <w:proofErr w:type="gramStart"/>
+      <w:r>
+        <w:rPr>
+          <w:lang w:bidi="fa-IR"/>
+        </w:rPr>
+        <w:t>neural</w:t>
+      </w:r>
+      <w:proofErr w:type="gramEnd"/>
+      <w:r>
+        <w:rPr>
+          <w:lang w:bidi="fa-IR"/>
+        </w:rPr>
+        <w:t xml:space="preserve"> network </w:t>
+      </w:r>
+      <w:proofErr w:type="spellStart"/>
+      <w:r>
+        <w:rPr>
+          <w:lang w:bidi="fa-IR"/>
+        </w:rPr>
+        <w:t>network</w:t>
+      </w:r>
+      <w:proofErr w:type="spellEnd"/>
+      <w:r>
+        <w:rPr>
+          <w:lang w:bidi="fa-IR"/>
+        </w:rPr>
+        <w:t>” (log prob = -.65 - .6 - .6 = -1.85)</w:t>
+      </w:r>
+    </w:p>
+    <w:p>
+      <w:pPr>
+        <w:pStyle w:val="ListParagraph"/>
+        <w:numPr>
+          <w:ilvl w:val="0"/>
+          <w:numId w:val="41"/>
+        </w:numPr>
+        <w:jc w:val="both"/>
+        <w:rPr>
+          <w:rFonts w:hint="cs"/>
+          <w:rtl/>
+          <w:lang w:bidi="fa-IR"/>
+        </w:rPr>
+      </w:pPr>
+      <w:r>
+        <w:t>“</w:t>
+      </w:r>
+      <w:proofErr w:type="gramStart"/>
+      <w:r>
+        <w:t>network</w:t>
+      </w:r>
+      <w:proofErr w:type="gramEnd"/>
+      <w:r>
+        <w:t xml:space="preserve"> neural network” (log prob = -.73 - .6 - .6= -1.93)</w:t>
+      </w:r>
+    </w:p>
+    <w:p>
+      <w:pPr>
+        <w:pStyle w:val="ListParagraph"/>
+        <w:numPr>
+          <w:ilvl w:val="0"/>
+          <w:numId w:val="38"/>
+        </w:numPr>
+        <w:bidi/>
+        <w:jc w:val="both"/>
+        <w:rPr>
+          <w:color w:val="5B9BD5" w:themeColor="accent1"/>
+          <w:lang w:bidi="fa-IR"/>
+        </w:rPr>
+      </w:pPr>
+      <w:r>
+        <w:rPr>
+          <w:color w:val="5B9BD5" w:themeColor="accent1"/>
+          <w:rtl/>
+          <w:lang w:bidi="fa-IR"/>
+        </w:rPr>
+        <w:t>آ</w:t>
+      </w:r>
+      <w:r>
+        <w:rPr>
+          <w:rFonts w:hint="cs"/>
+          <w:color w:val="5B9BD5" w:themeColor="accent1"/>
+          <w:rtl/>
+          <w:lang w:bidi="fa-IR"/>
+        </w:rPr>
+        <w:t>ی</w:t>
+      </w:r>
+      <w:r>
+        <w:rPr>
+          <w:rFonts w:hint="eastAsia"/>
+          <w:color w:val="5B9BD5" w:themeColor="accent1"/>
+          <w:rtl/>
+          <w:lang w:bidi="fa-IR"/>
+        </w:rPr>
+        <w:t>ا</w:t>
+      </w:r>
+      <w:r>
+        <w:rPr>
+          <w:color w:val="5B9BD5" w:themeColor="accent1"/>
+          <w:lang w:bidi="fa-IR"/>
+        </w:rPr>
+        <w:t xml:space="preserve"> search beam </w:t>
+      </w:r>
+      <w:r>
+        <w:rPr>
+          <w:color w:val="5B9BD5" w:themeColor="accent1"/>
+          <w:rtl/>
+          <w:lang w:bidi="fa-IR"/>
+        </w:rPr>
+        <w:t>دنباله</w:t>
+      </w:r>
+      <w:r>
+        <w:rPr>
+          <w:rFonts w:hint="cs"/>
+          <w:color w:val="5B9BD5" w:themeColor="accent1"/>
+          <w:rtl/>
+          <w:lang w:bidi="fa-IR"/>
+        </w:rPr>
+        <w:t xml:space="preserve"> </w:t>
+      </w:r>
+      <w:r>
+        <w:rPr>
+          <w:rFonts w:hint="cs"/>
+          <w:color w:val="5B9BD5" w:themeColor="accent1"/>
+          <w:rtl/>
+          <w:lang w:bidi="fa-IR"/>
+        </w:rPr>
+        <w:t>ی</w:t>
+      </w:r>
+      <w:r>
+        <w:rPr>
+          <w:color w:val="5B9BD5" w:themeColor="accent1"/>
+          <w:rtl/>
+          <w:lang w:bidi="fa-IR"/>
+        </w:rPr>
+        <w:t xml:space="preserve"> کل</w:t>
+      </w:r>
+      <w:r>
+        <w:rPr>
+          <w:rFonts w:hint="cs"/>
+          <w:color w:val="5B9BD5" w:themeColor="accent1"/>
+          <w:rtl/>
+          <w:lang w:bidi="fa-IR"/>
+        </w:rPr>
+        <w:t>ی</w:t>
+      </w:r>
+      <w:r>
+        <w:rPr>
+          <w:color w:val="5B9BD5" w:themeColor="accent1"/>
+          <w:rtl/>
+          <w:lang w:bidi="fa-IR"/>
+        </w:rPr>
+        <w:t xml:space="preserve"> با ب</w:t>
+      </w:r>
+      <w:r>
+        <w:rPr>
+          <w:rFonts w:hint="cs"/>
+          <w:color w:val="5B9BD5" w:themeColor="accent1"/>
+          <w:rtl/>
+          <w:lang w:bidi="fa-IR"/>
+        </w:rPr>
+        <w:t>ی</w:t>
+      </w:r>
+      <w:r>
+        <w:rPr>
+          <w:rFonts w:hint="eastAsia"/>
+          <w:color w:val="5B9BD5" w:themeColor="accent1"/>
+          <w:rtl/>
+          <w:lang w:bidi="fa-IR"/>
+        </w:rPr>
+        <w:t>شتر</w:t>
+      </w:r>
+      <w:r>
+        <w:rPr>
+          <w:rFonts w:hint="cs"/>
+          <w:color w:val="5B9BD5" w:themeColor="accent1"/>
+          <w:rtl/>
+          <w:lang w:bidi="fa-IR"/>
+        </w:rPr>
+        <w:t>ی</w:t>
+      </w:r>
+      <w:r>
+        <w:rPr>
+          <w:rFonts w:hint="eastAsia"/>
+          <w:color w:val="5B9BD5" w:themeColor="accent1"/>
+          <w:rtl/>
+          <w:lang w:bidi="fa-IR"/>
+        </w:rPr>
+        <w:t>ن</w:t>
+      </w:r>
+      <w:r>
+        <w:rPr>
+          <w:color w:val="5B9BD5" w:themeColor="accent1"/>
+          <w:rtl/>
+          <w:lang w:bidi="fa-IR"/>
+        </w:rPr>
+        <w:t xml:space="preserve"> احتمال</w:t>
+      </w:r>
+      <w:r>
+        <w:rPr>
+          <w:rFonts w:hint="cs"/>
+          <w:color w:val="5B9BD5" w:themeColor="accent1"/>
+          <w:rtl/>
+          <w:lang w:bidi="fa-IR"/>
+        </w:rPr>
+        <w:t xml:space="preserve"> (</w:t>
+      </w:r>
+      <w:r>
+        <w:rPr>
+          <w:color w:val="5B9BD5" w:themeColor="accent1"/>
+          <w:lang w:bidi="fa-IR"/>
+        </w:rPr>
+        <w:t>overall most-likely sequence</w:t>
+      </w:r>
+      <w:r>
+        <w:rPr>
+          <w:rFonts w:hint="cs"/>
+          <w:color w:val="5B9BD5" w:themeColor="accent1"/>
+          <w:rtl/>
+          <w:lang w:bidi="fa-IR"/>
+        </w:rPr>
+        <w:t xml:space="preserve">) </w:t>
+      </w:r>
+      <w:r>
+        <w:rPr>
+          <w:color w:val="5B9BD5" w:themeColor="accent1"/>
+          <w:rtl/>
+          <w:lang w:bidi="fa-IR"/>
+        </w:rPr>
+        <w:t>در ا</w:t>
+      </w:r>
+      <w:r>
+        <w:rPr>
+          <w:rFonts w:hint="cs"/>
+          <w:color w:val="5B9BD5" w:themeColor="accent1"/>
+          <w:rtl/>
+          <w:lang w:bidi="fa-IR"/>
+        </w:rPr>
+        <w:t>ی</w:t>
+      </w:r>
+      <w:r>
+        <w:rPr>
+          <w:rFonts w:hint="eastAsia"/>
+          <w:color w:val="5B9BD5" w:themeColor="accent1"/>
+          <w:rtl/>
+          <w:lang w:bidi="fa-IR"/>
+        </w:rPr>
+        <w:t>ن</w:t>
+      </w:r>
+      <w:r>
+        <w:rPr>
+          <w:color w:val="5B9BD5" w:themeColor="accent1"/>
+          <w:rtl/>
+          <w:lang w:bidi="fa-IR"/>
+        </w:rPr>
+        <w:t xml:space="preserve"> مثال را برم</w:t>
+      </w:r>
+      <w:r>
+        <w:rPr>
+          <w:rFonts w:hint="cs"/>
+          <w:color w:val="5B9BD5" w:themeColor="accent1"/>
+          <w:rtl/>
+          <w:lang w:bidi="fa-IR"/>
+        </w:rPr>
+        <w:t>ی</w:t>
+      </w:r>
+      <w:r>
+        <w:rPr>
+          <w:color w:val="5B9BD5" w:themeColor="accent1"/>
+          <w:rtl/>
+          <w:lang w:bidi="fa-IR"/>
+        </w:rPr>
+        <w:t xml:space="preserve"> گرداند؟ توض</w:t>
+      </w:r>
+      <w:r>
+        <w:rPr>
+          <w:rFonts w:hint="cs"/>
+          <w:color w:val="5B9BD5" w:themeColor="accent1"/>
+          <w:rtl/>
+          <w:lang w:bidi="fa-IR"/>
+        </w:rPr>
+        <w:t>ی</w:t>
+      </w:r>
+      <w:r>
+        <w:rPr>
+          <w:rFonts w:hint="eastAsia"/>
+          <w:color w:val="5B9BD5" w:themeColor="accent1"/>
+          <w:rtl/>
+          <w:lang w:bidi="fa-IR"/>
+        </w:rPr>
+        <w:t>ح</w:t>
+      </w:r>
+      <w:r>
+        <w:rPr>
+          <w:color w:val="5B9BD5" w:themeColor="accent1"/>
+          <w:rtl/>
+          <w:lang w:bidi="fa-IR"/>
+        </w:rPr>
+        <w:t xml:space="preserve"> ده</w:t>
+      </w:r>
+      <w:r>
+        <w:rPr>
+          <w:rFonts w:hint="cs"/>
+          <w:color w:val="5B9BD5" w:themeColor="accent1"/>
+          <w:rtl/>
+          <w:lang w:bidi="fa-IR"/>
+        </w:rPr>
+        <w:t>ی</w:t>
+      </w:r>
+      <w:r>
+        <w:rPr>
+          <w:rFonts w:hint="eastAsia"/>
+          <w:color w:val="5B9BD5" w:themeColor="accent1"/>
+          <w:rtl/>
+          <w:lang w:bidi="fa-IR"/>
+        </w:rPr>
+        <w:t>د</w:t>
+      </w:r>
+      <w:r>
+        <w:rPr>
+          <w:color w:val="5B9BD5" w:themeColor="accent1"/>
+          <w:lang w:bidi="fa-IR"/>
+        </w:rPr>
+        <w:t>.</w:t>
+      </w:r>
+    </w:p>
+    <w:p>
+      <w:pPr>
+        <w:pStyle w:val="ListParagraph"/>
+        <w:bidi/>
+        <w:jc w:val="both"/>
+        <w:rPr>
+          <w:rtl/>
+          <w:lang w:bidi="fa-IR"/>
+        </w:rPr>
+      </w:pPr>
+      <w:r>
+        <w:rPr>
+          <w:rFonts w:hint="cs"/>
+          <w:rtl/>
+          <w:lang w:bidi="fa-IR"/>
+        </w:rPr>
+        <w:t xml:space="preserve">خیر، دنباله کلی با بیشترین احتمال برابر با </w:t>
+      </w:r>
+      <w:r>
+        <w:rPr>
+          <w:lang w:bidi="fa-IR"/>
+        </w:rPr>
+        <w:t xml:space="preserve">“neural </w:t>
+      </w:r>
+      <w:proofErr w:type="spellStart"/>
+      <w:r>
+        <w:rPr>
+          <w:lang w:bidi="fa-IR"/>
+        </w:rPr>
+        <w:t>neural</w:t>
+      </w:r>
+      <w:proofErr w:type="spellEnd"/>
+      <w:r>
+        <w:rPr>
+          <w:lang w:bidi="fa-IR"/>
+        </w:rPr>
+        <w:t xml:space="preserve"> </w:t>
+      </w:r>
+      <w:proofErr w:type="spellStart"/>
+      <w:r>
+        <w:rPr>
+          <w:lang w:bidi="fa-IR"/>
+        </w:rPr>
+        <w:t>neural</w:t>
+      </w:r>
+      <w:proofErr w:type="spellEnd"/>
+      <w:r>
+        <w:rPr>
+          <w:lang w:bidi="fa-IR"/>
+        </w:rPr>
+        <w:t>”</w:t>
+      </w:r>
+      <w:r>
+        <w:rPr>
+          <w:rFonts w:hint="cs"/>
+          <w:rtl/>
+          <w:lang w:bidi="fa-IR"/>
+        </w:rPr>
+        <w:t xml:space="preserve"> با احتمال زیر است:</w:t>
+      </w:r>
+    </w:p>
+    <w:p>
+      <w:pPr>
+        <w:pStyle w:val="ListParagraph"/>
+        <w:jc w:val="both"/>
+        <w:rPr>
+          <w:rtl/>
+          <w:lang w:bidi="fa-IR"/>
+        </w:rPr>
+      </w:pPr>
+      <w:r>
+        <w:rPr>
+          <w:lang w:bidi="fa-IR"/>
+        </w:rPr>
+        <w:t>log prob = -.65 - .8 -</w:t>
+      </w:r>
+      <w:r>
+        <w:rPr>
+          <w:rFonts w:hint="cs"/>
+          <w:rtl/>
+          <w:lang w:bidi="fa-IR"/>
+        </w:rPr>
+        <w:t xml:space="preserve"> </w:t>
+      </w:r>
+      <w:r>
+        <w:rPr>
+          <w:lang w:bidi="fa-IR"/>
+        </w:rPr>
+        <w:t>.01= -1.46</w:t>
+      </w:r>
+    </w:p>
+    <w:p>
+      <w:pPr>
+        <w:pStyle w:val="ListParagraph"/>
+        <w:bidi/>
+        <w:jc w:val="both"/>
+        <w:rPr>
+          <w:rFonts w:hint="cs"/>
+          <w:rtl/>
+          <w:lang w:bidi="fa-IR"/>
+        </w:rPr>
+      </w:pPr>
+      <w:r>
+        <w:rPr>
+          <w:rFonts w:hint="cs"/>
+          <w:rtl/>
+          <w:lang w:bidi="fa-IR"/>
+        </w:rPr>
+        <w:t xml:space="preserve">این دنباله ها بازگردانده نمی شوند زیرا در مرحله 2 حذف می شوند و در نظر گرفته نمی شوند (زیرا </w:t>
+      </w:r>
+      <w:r>
+        <w:rPr>
+          <w:lang w:bidi="fa-IR"/>
+        </w:rPr>
+        <w:t xml:space="preserve">“neural </w:t>
+      </w:r>
+      <w:proofErr w:type="spellStart"/>
+      <w:r>
+        <w:rPr>
+          <w:lang w:bidi="fa-IR"/>
+        </w:rPr>
+        <w:t>neural</w:t>
+      </w:r>
+      <w:proofErr w:type="spellEnd"/>
+      <w:r>
+        <w:rPr>
+          <w:lang w:bidi="fa-IR"/>
+        </w:rPr>
+        <w:t>”</w:t>
+      </w:r>
+      <w:r>
+        <w:rPr>
+          <w:rFonts w:hint="cs"/>
+          <w:rtl/>
+          <w:lang w:bidi="fa-IR"/>
+        </w:rPr>
+        <w:t xml:space="preserve"> در دنباله ای با بیشترین احتمال و </w:t>
+      </w:r>
+      <w:r>
+        <w:rPr>
+          <w:lang w:bidi="fa-IR"/>
+        </w:rPr>
+        <w:t>k=2</w:t>
+      </w:r>
+      <w:r>
+        <w:rPr>
+          <w:rFonts w:hint="cs"/>
+          <w:rtl/>
+          <w:lang w:bidi="fa-IR"/>
+        </w:rPr>
+        <w:t xml:space="preserve"> در دنباله های دو کلمه ای نیست).</w:t>
+      </w:r>
+    </w:p>
+    <w:p>
+      <w:pPr>
+        <w:pStyle w:val="ListParagraph"/>
+        <w:numPr>
+          <w:ilvl w:val="0"/>
+          <w:numId w:val="38"/>
+        </w:numPr>
+        <w:bidi/>
+        <w:jc w:val="both"/>
+        <w:rPr>
+          <w:color w:val="5B9BD5" w:themeColor="accent1"/>
+          <w:lang w:bidi="fa-IR"/>
+        </w:rPr>
+      </w:pPr>
+      <w:r>
+        <w:rPr>
+          <w:color w:val="5B9BD5" w:themeColor="accent1"/>
+          <w:rtl/>
+          <w:lang w:bidi="fa-IR"/>
+        </w:rPr>
+        <w:t>پ</w:t>
+      </w:r>
+      <w:r>
+        <w:rPr>
+          <w:rFonts w:hint="cs"/>
+          <w:color w:val="5B9BD5" w:themeColor="accent1"/>
+          <w:rtl/>
+          <w:lang w:bidi="fa-IR"/>
+        </w:rPr>
+        <w:t>ی</w:t>
+      </w:r>
+      <w:r>
+        <w:rPr>
+          <w:rFonts w:hint="eastAsia"/>
+          <w:color w:val="5B9BD5" w:themeColor="accent1"/>
+          <w:rtl/>
+          <w:lang w:bidi="fa-IR"/>
+        </w:rPr>
+        <w:t>چ</w:t>
+      </w:r>
+      <w:r>
+        <w:rPr>
+          <w:rFonts w:hint="cs"/>
+          <w:color w:val="5B9BD5" w:themeColor="accent1"/>
+          <w:rtl/>
+          <w:lang w:bidi="fa-IR"/>
+        </w:rPr>
+        <w:t>ی</w:t>
+      </w:r>
+      <w:r>
+        <w:rPr>
+          <w:rFonts w:hint="eastAsia"/>
+          <w:color w:val="5B9BD5" w:themeColor="accent1"/>
+          <w:rtl/>
+          <w:lang w:bidi="fa-IR"/>
+        </w:rPr>
+        <w:t>دگ</w:t>
+      </w:r>
+      <w:r>
+        <w:rPr>
+          <w:rFonts w:hint="cs"/>
+          <w:color w:val="5B9BD5" w:themeColor="accent1"/>
+          <w:rtl/>
+          <w:lang w:bidi="fa-IR"/>
+        </w:rPr>
+        <w:t>ی</w:t>
+      </w:r>
+      <w:r>
+        <w:rPr>
+          <w:color w:val="5B9BD5" w:themeColor="accent1"/>
+          <w:rtl/>
+          <w:lang w:bidi="fa-IR"/>
+        </w:rPr>
+        <w:t xml:space="preserve"> زمان اجرا تول</w:t>
+      </w:r>
+      <w:r>
+        <w:rPr>
+          <w:rFonts w:hint="cs"/>
+          <w:color w:val="5B9BD5" w:themeColor="accent1"/>
+          <w:rtl/>
+          <w:lang w:bidi="fa-IR"/>
+        </w:rPr>
+        <w:t>ی</w:t>
+      </w:r>
+      <w:r>
+        <w:rPr>
+          <w:rFonts w:hint="eastAsia"/>
+          <w:color w:val="5B9BD5" w:themeColor="accent1"/>
+          <w:rtl/>
+          <w:lang w:bidi="fa-IR"/>
+        </w:rPr>
+        <w:t>د</w:t>
+      </w:r>
+      <w:r>
+        <w:rPr>
+          <w:color w:val="5B9BD5" w:themeColor="accent1"/>
+          <w:rtl/>
+          <w:lang w:bidi="fa-IR"/>
+        </w:rPr>
+        <w:t xml:space="preserve"> </w:t>
+      </w:r>
+      <w:r>
+        <w:rPr>
+          <w:rFonts w:hint="cs"/>
+          <w:color w:val="5B9BD5" w:themeColor="accent1"/>
+          <w:rtl/>
+          <w:lang w:bidi="fa-IR"/>
+        </w:rPr>
+        <w:t>ی</w:t>
+      </w:r>
+      <w:r>
+        <w:rPr>
+          <w:rFonts w:hint="eastAsia"/>
+          <w:color w:val="5B9BD5" w:themeColor="accent1"/>
+          <w:rtl/>
+          <w:lang w:bidi="fa-IR"/>
+        </w:rPr>
+        <w:t>ک</w:t>
+      </w:r>
+      <w:r>
+        <w:rPr>
+          <w:color w:val="5B9BD5" w:themeColor="accent1"/>
+          <w:rtl/>
+          <w:lang w:bidi="fa-IR"/>
+        </w:rPr>
+        <w:t xml:space="preserve"> دنباله با طول</w:t>
+      </w:r>
+      <w:r>
+        <w:rPr>
+          <w:color w:val="5B9BD5" w:themeColor="accent1"/>
+          <w:lang w:bidi="fa-IR"/>
+        </w:rPr>
+        <w:t xml:space="preserve"> T </w:t>
+      </w:r>
+      <w:r>
+        <w:rPr>
+          <w:color w:val="5B9BD5" w:themeColor="accent1"/>
+          <w:rtl/>
+          <w:lang w:bidi="fa-IR"/>
+        </w:rPr>
+        <w:t>با اندازه پرتو</w:t>
+      </w:r>
+      <w:r>
+        <w:rPr>
+          <w:color w:val="5B9BD5" w:themeColor="accent1"/>
+          <w:lang w:bidi="fa-IR"/>
+        </w:rPr>
+        <w:t xml:space="preserve"> k </w:t>
+      </w:r>
+      <w:r>
+        <w:rPr>
+          <w:color w:val="5B9BD5" w:themeColor="accent1"/>
+          <w:rtl/>
+          <w:lang w:bidi="fa-IR"/>
+        </w:rPr>
+        <w:t>با</w:t>
+      </w:r>
+      <w:r>
+        <w:rPr>
+          <w:color w:val="5B9BD5" w:themeColor="accent1"/>
+          <w:lang w:bidi="fa-IR"/>
+        </w:rPr>
+        <w:t xml:space="preserve"> RNN </w:t>
+      </w:r>
+      <w:r>
+        <w:rPr>
+          <w:color w:val="5B9BD5" w:themeColor="accent1"/>
+          <w:rtl/>
+          <w:lang w:bidi="fa-IR"/>
+        </w:rPr>
+        <w:t>چقدر است؟ بر</w:t>
+      </w:r>
+      <w:r>
+        <w:rPr>
+          <w:rFonts w:hint="eastAsia"/>
+          <w:color w:val="5B9BD5" w:themeColor="accent1"/>
+          <w:rtl/>
+          <w:lang w:bidi="fa-IR"/>
+        </w:rPr>
+        <w:t>حسب</w:t>
+      </w:r>
+      <w:r>
+        <w:rPr>
+          <w:color w:val="5B9BD5" w:themeColor="accent1"/>
+          <w:rtl/>
+          <w:lang w:bidi="fa-IR"/>
+        </w:rPr>
+        <w:t xml:space="preserve"> </w:t>
+      </w:r>
+      <w:r>
+        <w:rPr>
+          <w:color w:val="5B9BD5" w:themeColor="accent1"/>
+          <w:lang w:bidi="fa-IR"/>
+        </w:rPr>
+        <w:t>T</w:t>
+      </w:r>
+      <w:r>
+        <w:rPr>
+          <w:color w:val="5B9BD5" w:themeColor="accent1"/>
+          <w:rtl/>
+          <w:lang w:bidi="fa-IR"/>
+        </w:rPr>
+        <w:t xml:space="preserve"> و </w:t>
+      </w:r>
+      <w:r>
+        <w:rPr>
+          <w:color w:val="5B9BD5" w:themeColor="accent1"/>
+          <w:lang w:bidi="fa-IR"/>
+        </w:rPr>
+        <w:t>k</w:t>
+      </w:r>
+      <w:r>
+        <w:rPr>
+          <w:color w:val="5B9BD5" w:themeColor="accent1"/>
+          <w:rtl/>
+          <w:lang w:bidi="fa-IR"/>
+        </w:rPr>
+        <w:t xml:space="preserve"> و </w:t>
+      </w:r>
+      <w:r>
+        <w:rPr>
+          <w:color w:val="5B9BD5" w:themeColor="accent1"/>
+          <w:lang w:bidi="fa-IR"/>
+        </w:rPr>
+        <w:t>M</w:t>
+      </w:r>
+      <w:r>
+        <w:rPr>
+          <w:color w:val="5B9BD5" w:themeColor="accent1"/>
+          <w:rtl/>
+          <w:lang w:bidi="fa-IR"/>
+        </w:rPr>
+        <w:t xml:space="preserve"> پاسخ ده</w:t>
+      </w:r>
+      <w:r>
+        <w:rPr>
+          <w:rFonts w:hint="cs"/>
+          <w:color w:val="5B9BD5" w:themeColor="accent1"/>
+          <w:rtl/>
+          <w:lang w:bidi="fa-IR"/>
+        </w:rPr>
+        <w:t>ی</w:t>
+      </w:r>
+      <w:r>
+        <w:rPr>
+          <w:rFonts w:hint="eastAsia"/>
+          <w:color w:val="5B9BD5" w:themeColor="accent1"/>
+          <w:rtl/>
+          <w:lang w:bidi="fa-IR"/>
+        </w:rPr>
+        <w:t>د</w:t>
+      </w:r>
+      <w:r>
+        <w:rPr>
+          <w:rFonts w:hint="cs"/>
+          <w:color w:val="5B9BD5" w:themeColor="accent1"/>
+          <w:rtl/>
+          <w:lang w:bidi="fa-IR"/>
+        </w:rPr>
+        <w:t xml:space="preserve"> (</w:t>
+      </w:r>
+      <w:r>
+        <w:rPr>
+          <w:color w:val="5B9BD5" w:themeColor="accent1"/>
+          <w:lang w:bidi="fa-IR"/>
+        </w:rPr>
+        <w:t>M</w:t>
+      </w:r>
+      <w:r>
+        <w:rPr>
+          <w:color w:val="5B9BD5" w:themeColor="accent1"/>
+          <w:rtl/>
+          <w:lang w:bidi="fa-IR"/>
+        </w:rPr>
+        <w:t xml:space="preserve"> اندازه </w:t>
+      </w:r>
+      <w:r>
+        <w:rPr>
+          <w:color w:val="5B9BD5" w:themeColor="accent1"/>
+          <w:lang w:bidi="fa-IR"/>
+        </w:rPr>
+        <w:t>vocabulary</w:t>
+      </w:r>
+      <w:r>
+        <w:rPr>
+          <w:color w:val="5B9BD5" w:themeColor="accent1"/>
+          <w:rtl/>
+          <w:lang w:bidi="fa-IR"/>
+        </w:rPr>
+        <w:t xml:space="preserve"> است</w:t>
+      </w:r>
+      <w:r>
+        <w:rPr>
+          <w:rFonts w:hint="cs"/>
+          <w:color w:val="5B9BD5" w:themeColor="accent1"/>
+          <w:rtl/>
+          <w:lang w:bidi="fa-IR"/>
+        </w:rPr>
+        <w:t>).</w:t>
+      </w:r>
+    </w:p>
+    <w:p>
+      <w:pPr>
+        <w:pStyle w:val="ListParagraph"/>
+        <w:numPr>
+          <w:ilvl w:val="0"/>
+          <w:numId w:val="42"/>
+        </w:numPr>
+        <w:jc w:val="both"/>
+        <w:rPr>
+          <w:lang w:bidi="fa-IR"/>
+        </w:rPr>
+      </w:pPr>
+      <w:r>
+        <w:rPr>
+          <w:lang w:bidi="fa-IR"/>
+        </w:rPr>
+        <w:t xml:space="preserve">Step RNN forward one step for one hypothesis = O(M) </w:t>
+      </w:r>
+    </w:p>
+    <w:p>
+      <w:pPr>
+        <w:pStyle w:val="ListParagraph"/>
+        <w:bidi/>
+        <w:ind w:left="360"/>
+        <w:jc w:val="both"/>
+        <w:rPr>
+          <w:rFonts w:hint="cs"/>
+          <w:rtl/>
+          <w:lang w:bidi="fa-IR"/>
+        </w:rPr>
+      </w:pPr>
+      <w:r>
+        <w:rPr>
+          <w:rFonts w:hint="cs"/>
+          <w:rtl/>
+          <w:lang w:bidi="fa-IR"/>
+        </w:rPr>
+        <w:t xml:space="preserve">زیرا برای هر کلمه در لغات یک </w:t>
+      </w:r>
+      <w:r>
+        <w:rPr>
+          <w:lang w:bidi="fa-IR"/>
+        </w:rPr>
+        <w:t>logit</w:t>
+      </w:r>
+      <w:r>
+        <w:rPr>
+          <w:rFonts w:hint="cs"/>
+          <w:rtl/>
+          <w:lang w:bidi="fa-IR"/>
+        </w:rPr>
+        <w:t xml:space="preserve"> حساب می کنیم و عملیات های </w:t>
+      </w:r>
+      <w:r>
+        <w:rPr>
+          <w:lang w:bidi="fa-IR"/>
+        </w:rPr>
+        <w:t>RNN</w:t>
+      </w:r>
+      <w:r>
+        <w:rPr>
+          <w:rFonts w:hint="cs"/>
+          <w:rtl/>
+          <w:lang w:bidi="fa-IR"/>
+        </w:rPr>
+        <w:t xml:space="preserve"> دیگر بر </w:t>
+      </w:r>
+      <w:r>
+        <w:rPr>
+          <w:lang w:bidi="fa-IR"/>
+        </w:rPr>
+        <w:t>M</w:t>
+      </w:r>
+      <w:r>
+        <w:rPr>
+          <w:rFonts w:hint="cs"/>
+          <w:rtl/>
+          <w:lang w:bidi="fa-IR"/>
+        </w:rPr>
+        <w:t xml:space="preserve">، </w:t>
+      </w:r>
+      <w:r>
+        <w:rPr>
+          <w:lang w:bidi="fa-IR"/>
+        </w:rPr>
+        <w:t>T</w:t>
+      </w:r>
+      <w:r>
+        <w:rPr>
+          <w:rFonts w:hint="cs"/>
+          <w:rtl/>
+          <w:lang w:bidi="fa-IR"/>
+        </w:rPr>
+        <w:t xml:space="preserve"> و </w:t>
+      </w:r>
+      <w:r>
+        <w:rPr>
+          <w:lang w:bidi="fa-IR"/>
+        </w:rPr>
+        <w:t>K</w:t>
+      </w:r>
+      <w:r>
+        <w:rPr>
+          <w:rFonts w:hint="cs"/>
+          <w:rtl/>
+          <w:lang w:bidi="fa-IR"/>
+        </w:rPr>
+        <w:t xml:space="preserve"> وابستگی ندارند.</w:t>
+      </w:r>
+    </w:p>
+    <w:p>
+      <w:pPr>
+        <w:pStyle w:val="ListParagraph"/>
+        <w:numPr>
+          <w:ilvl w:val="0"/>
+          <w:numId w:val="42"/>
+        </w:numPr>
+        <w:jc w:val="both"/>
+        <w:rPr>
+          <w:lang w:bidi="fa-IR"/>
+        </w:rPr>
+      </w:pPr>
+      <w:r>
+        <w:rPr>
+          <w:lang w:bidi="fa-IR"/>
+        </w:rPr>
+        <w:t xml:space="preserve">Do the above, and select the top k tokens for one hypothesis. </w:t>
+      </w:r>
+    </w:p>
+    <w:p>
+      <w:pPr>
+        <w:pStyle w:val="ListParagraph"/>
+        <w:bidi/>
+        <w:ind w:left="360"/>
+        <w:jc w:val="both"/>
+        <w:rPr>
+          <w:lang w:bidi="fa-IR"/>
+        </w:rPr>
+      </w:pPr>
+      <w:r>
+        <w:rPr>
+          <w:rFonts w:hint="cs"/>
+          <w:rtl/>
+          <w:lang w:bidi="fa-IR"/>
+        </w:rPr>
+        <w:t xml:space="preserve">این کار را با </w:t>
+      </w:r>
+      <w:r>
+        <w:rPr>
+          <w:lang w:bidi="fa-IR"/>
+        </w:rPr>
+        <w:t>sort</w:t>
+      </w:r>
+      <w:r>
+        <w:rPr>
+          <w:rFonts w:hint="cs"/>
+          <w:rtl/>
+          <w:lang w:bidi="fa-IR"/>
+        </w:rPr>
+        <w:t xml:space="preserve"> کردن </w:t>
+      </w:r>
+      <w:r>
+        <w:rPr>
+          <w:lang w:bidi="fa-IR"/>
+        </w:rPr>
+        <w:t>logit</w:t>
+      </w:r>
+      <w:r>
+        <w:rPr>
+          <w:rFonts w:hint="cs"/>
+          <w:rtl/>
+          <w:lang w:bidi="fa-IR"/>
+        </w:rPr>
+        <w:t xml:space="preserve">ها انجام می دهیم؛ در نتیجه داریم: </w:t>
+      </w:r>
+      <w:r>
+        <w:rPr>
+          <w:lang w:bidi="fa-IR"/>
+        </w:rPr>
+        <w:t xml:space="preserve">O(M </w:t>
+      </w:r>
+      <w:proofErr w:type="spellStart"/>
+      <w:r>
+        <w:rPr>
+          <w:lang w:bidi="fa-IR"/>
+        </w:rPr>
+        <w:t>logM</w:t>
+      </w:r>
+      <w:proofErr w:type="spellEnd"/>
+      <w:r>
+        <w:rPr>
+          <w:lang w:bidi="fa-IR"/>
+        </w:rPr>
+        <w:t>)</w:t>
+      </w:r>
+    </w:p>
+    <w:p>
+      <w:pPr>
+        <w:pStyle w:val="ListParagraph"/>
+        <w:bidi/>
+        <w:ind w:left="360"/>
+        <w:jc w:val="both"/>
+        <w:rPr>
+          <w:rtl/>
+          <w:lang w:bidi="fa-IR"/>
+        </w:rPr>
+      </w:pPr>
+      <w:r>
+        <w:rPr>
+          <w:rFonts w:hint="cs"/>
+          <w:rtl/>
+          <w:lang w:bidi="fa-IR"/>
+        </w:rPr>
+        <w:lastRenderedPageBreak/>
+        <w:t xml:space="preserve">راه هایی با پیچیدگی کمتر برای انتخاب </w:t>
+      </w:r>
+      <w:r>
+        <w:rPr>
+          <w:lang w:bidi="fa-IR"/>
+        </w:rPr>
+        <w:t>K</w:t>
+      </w:r>
+      <w:r>
+        <w:rPr>
+          <w:rFonts w:hint="cs"/>
+          <w:rtl/>
+          <w:lang w:bidi="fa-IR"/>
+        </w:rPr>
+        <w:t xml:space="preserve"> مورد اول وجود دارد (به عنوان مثال استفاده از </w:t>
+      </w:r>
+      <w:r>
+        <w:rPr>
+          <w:lang w:bidi="fa-IR"/>
+        </w:rPr>
+        <w:t>min heap</w:t>
+      </w:r>
+      <w:r>
+        <w:rPr>
+          <w:rFonts w:hint="cs"/>
+          <w:rtl/>
+          <w:lang w:bidi="fa-IR"/>
+        </w:rPr>
+        <w:t>). از این روش استفاده می کنیم زیرا پیاده سازی آن آسان تر است.</w:t>
+      </w:r>
+    </w:p>
+    <w:p>
+      <w:pPr>
+        <w:pStyle w:val="ListParagraph"/>
+        <w:bidi/>
+        <w:ind w:left="360"/>
+        <w:jc w:val="both"/>
+        <w:rPr>
+          <w:rtl/>
+          <w:lang w:bidi="fa-IR"/>
+        </w:rPr>
+      </w:pPr>
+      <w:r>
+        <w:rPr>
+          <w:rFonts w:hint="cs"/>
+          <w:rtl/>
+          <w:lang w:bidi="fa-IR"/>
+        </w:rPr>
+        <w:t>در نتیجه با در نظر گرفتن مرحله قبلی تا کنون به این پیچیدگی رسیده ایم:</w:t>
+      </w:r>
+    </w:p>
+    <w:p>
+      <w:pPr>
+        <w:pStyle w:val="ListParagraph"/>
+        <w:ind w:left="360"/>
+        <w:jc w:val="both"/>
+        <w:rPr>
+          <w:rFonts w:hint="cs"/>
+          <w:lang w:bidi="fa-IR"/>
+        </w:rPr>
+      </w:pPr>
+      <w:proofErr w:type="gramStart"/>
+      <w:r>
+        <w:rPr>
+          <w:lang w:bidi="fa-IR"/>
+        </w:rPr>
+        <w:t>O(</w:t>
+      </w:r>
+      <w:proofErr w:type="gramEnd"/>
+      <w:r>
+        <w:rPr>
+          <w:lang w:bidi="fa-IR"/>
+        </w:rPr>
+        <w:t>M log M + M) = O(M log M).</w:t>
+      </w:r>
+    </w:p>
+    <w:p>
+      <w:pPr>
+        <w:pStyle w:val="ListParagraph"/>
+        <w:numPr>
+          <w:ilvl w:val="0"/>
+          <w:numId w:val="42"/>
+        </w:numPr>
+        <w:bidi/>
+        <w:jc w:val="both"/>
+        <w:rPr>
+          <w:lang w:bidi="fa-IR"/>
+        </w:rPr>
+      </w:pPr>
+      <w:r>
+        <w:rPr>
+          <w:rFonts w:hint="cs"/>
+          <w:rtl/>
+          <w:lang w:bidi="fa-IR"/>
+        </w:rPr>
+        <w:t xml:space="preserve">مراحل بالا را </w:t>
+      </w:r>
+      <w:r>
+        <w:rPr>
+          <w:lang w:bidi="fa-IR"/>
+        </w:rPr>
+        <w:t>K</w:t>
+      </w:r>
+      <w:r>
+        <w:rPr>
+          <w:rFonts w:hint="cs"/>
+          <w:rtl/>
+          <w:lang w:bidi="fa-IR"/>
+        </w:rPr>
+        <w:t xml:space="preserve"> بار برای </w:t>
+      </w:r>
+      <w:r>
+        <w:rPr>
+          <w:lang w:bidi="fa-IR"/>
+        </w:rPr>
+        <w:t>current hypotheses</w:t>
+      </w:r>
+      <w:r>
+        <w:rPr>
+          <w:rFonts w:hint="cs"/>
+          <w:rtl/>
+          <w:lang w:bidi="fa-IR"/>
+        </w:rPr>
+        <w:t xml:space="preserve"> انجام می دهیم و داریم: </w:t>
+      </w:r>
+      <w:r>
+        <w:rPr>
+          <w:lang w:bidi="fa-IR"/>
+        </w:rPr>
+        <w:t xml:space="preserve"> O(KM log M)</w:t>
+      </w:r>
+    </w:p>
+    <w:p>
+      <w:pPr>
+        <w:pStyle w:val="ListParagraph"/>
+        <w:numPr>
+          <w:ilvl w:val="0"/>
+          <w:numId w:val="42"/>
+        </w:numPr>
+        <w:bidi/>
+        <w:jc w:val="both"/>
+        <w:rPr>
+          <w:lang w:bidi="fa-IR"/>
+        </w:rPr>
+      </w:pPr>
+      <w:r>
+        <w:rPr>
+          <w:rFonts w:hint="cs"/>
+          <w:rtl/>
+          <w:lang w:bidi="fa-IR"/>
+        </w:rPr>
+        <w:t xml:space="preserve">مراحل بالا + انتخاب </w:t>
+      </w:r>
+      <w:r>
+        <w:rPr>
+          <w:lang w:bidi="fa-IR"/>
+        </w:rPr>
+        <w:t>K</w:t>
+      </w:r>
+      <w:r>
+        <w:rPr>
+          <w:rFonts w:hint="cs"/>
+          <w:rtl/>
+          <w:lang w:bidi="fa-IR"/>
+        </w:rPr>
+        <w:t xml:space="preserve"> مورد اول از </w:t>
+      </w:r>
+      <w:r>
+        <w:rPr>
+          <w:lang w:bidi="fa-IR"/>
+        </w:rPr>
+        <w:t>K</w:t>
+      </w:r>
+      <w:r>
+        <w:rPr>
+          <w:vertAlign w:val="superscript"/>
+          <w:lang w:bidi="fa-IR"/>
+        </w:rPr>
+        <w:t>2</w:t>
+      </w:r>
+      <w:r>
+        <w:rPr>
+          <w:rFonts w:hint="cs"/>
+          <w:vertAlign w:val="superscript"/>
+          <w:rtl/>
+          <w:lang w:bidi="fa-IR"/>
+        </w:rPr>
+        <w:t xml:space="preserve"> </w:t>
+      </w:r>
+      <w:r>
+        <w:rPr>
+          <w:rFonts w:hint="cs"/>
+          <w:rtl/>
+          <w:lang w:bidi="fa-IR"/>
+        </w:rPr>
+        <w:t xml:space="preserve">تا </w:t>
+      </w:r>
+      <w:r>
+        <w:rPr>
+          <w:lang w:bidi="fa-IR"/>
+        </w:rPr>
+        <w:t>hypotheses</w:t>
+      </w:r>
+      <w:r>
+        <w:rPr>
+          <w:rFonts w:hint="cs"/>
+          <w:rtl/>
+          <w:lang w:bidi="fa-IR"/>
+        </w:rPr>
+        <w:t>ی که اکنون ذخیره شده اند:</w:t>
+      </w:r>
+    </w:p>
+    <w:p>
+      <w:pPr>
+        <w:pStyle w:val="ListParagraph"/>
+        <w:bidi/>
+        <w:ind w:left="360"/>
+        <w:jc w:val="both"/>
+        <w:rPr>
+          <w:rtl/>
+          <w:lang w:bidi="fa-IR"/>
+        </w:rPr>
+      </w:pPr>
+      <w:r>
+        <w:rPr>
+          <w:rFonts w:hint="cs"/>
+          <w:rtl/>
+          <w:lang w:bidi="fa-IR"/>
+        </w:rPr>
+        <w:t xml:space="preserve">این کار را با </w:t>
+      </w:r>
+      <w:r>
+        <w:rPr>
+          <w:lang w:bidi="fa-IR"/>
+        </w:rPr>
+        <w:t>sort</w:t>
+      </w:r>
+      <w:r>
+        <w:rPr>
+          <w:rFonts w:hint="cs"/>
+          <w:rtl/>
+          <w:lang w:bidi="fa-IR"/>
+        </w:rPr>
+        <w:t xml:space="preserve"> کردن آرایه ای از </w:t>
+      </w:r>
+      <w:r>
+        <w:rPr>
+          <w:lang w:bidi="fa-IR"/>
+        </w:rPr>
+        <w:t>K</w:t>
+      </w:r>
+      <w:r>
+        <w:rPr>
+          <w:vertAlign w:val="superscript"/>
+          <w:lang w:bidi="fa-IR"/>
+        </w:rPr>
+        <w:t>2</w:t>
+      </w:r>
+      <w:r>
+        <w:rPr>
+          <w:rFonts w:hint="cs"/>
+          <w:rtl/>
+          <w:lang w:bidi="fa-IR"/>
+        </w:rPr>
+        <w:t xml:space="preserve"> مورد انجام می دهیم؛ یعنی: </w:t>
+      </w:r>
+      <w:r>
+        <w:rPr>
+          <w:lang w:bidi="fa-IR"/>
+        </w:rPr>
+        <w:t>O(K</w:t>
+      </w:r>
+      <w:r>
+        <w:rPr>
+          <w:vertAlign w:val="superscript"/>
+          <w:lang w:bidi="fa-IR"/>
+        </w:rPr>
+        <w:t>2</w:t>
+      </w:r>
+      <w:r>
+        <w:rPr>
+          <w:lang w:bidi="fa-IR"/>
+        </w:rPr>
+        <w:t xml:space="preserve"> log(K</w:t>
+      </w:r>
+      <w:r>
+        <w:rPr>
+          <w:vertAlign w:val="superscript"/>
+          <w:lang w:bidi="fa-IR"/>
+        </w:rPr>
+        <w:t>2</w:t>
+      </w:r>
+      <w:r>
+        <w:rPr>
+          <w:lang w:bidi="fa-IR"/>
+        </w:rPr>
+        <w:t>))</w:t>
+      </w:r>
+      <w:r>
+        <w:rPr>
+          <w:rFonts w:hint="cs"/>
+          <w:rtl/>
+          <w:lang w:bidi="fa-IR"/>
+        </w:rPr>
+        <w:t xml:space="preserve">. از آنجایی که </w:t>
+      </w:r>
+      <w:r>
+        <w:rPr>
+          <w:lang w:bidi="fa-IR"/>
+        </w:rPr>
+        <w:t>log(K</w:t>
+      </w:r>
+      <w:r>
+        <w:rPr>
+          <w:vertAlign w:val="superscript"/>
+          <w:lang w:bidi="fa-IR"/>
+        </w:rPr>
+        <w:t>2</w:t>
+      </w:r>
+      <w:r>
+        <w:rPr>
+          <w:lang w:bidi="fa-IR"/>
+        </w:rPr>
+        <w:t>) = 2log(K)</w:t>
+      </w:r>
+      <w:r>
+        <w:rPr>
+          <w:rFonts w:hint="cs"/>
+          <w:rtl/>
+          <w:lang w:bidi="fa-IR"/>
+        </w:rPr>
+        <w:t xml:space="preserve"> می توان پیچیدگی را به این صورت نوشت: </w:t>
+      </w:r>
+      <w:r>
+        <w:rPr>
+          <w:lang w:bidi="fa-IR"/>
+        </w:rPr>
+        <w:t>O(K</w:t>
+      </w:r>
+      <w:r>
+        <w:rPr>
+          <w:vertAlign w:val="superscript"/>
+          <w:lang w:bidi="fa-IR"/>
+        </w:rPr>
+        <w:t>2</w:t>
+      </w:r>
+      <w:r>
+        <w:rPr>
+          <w:lang w:bidi="fa-IR"/>
+        </w:rPr>
+        <w:t>log(K))</w:t>
+      </w:r>
+    </w:p>
+    <w:p>
+      <w:pPr>
+        <w:pStyle w:val="ListParagraph"/>
+        <w:bidi/>
+        <w:ind w:left="360"/>
+        <w:jc w:val="both"/>
+        <w:rPr>
+          <w:rtl/>
+          <w:lang w:bidi="fa-IR"/>
+        </w:rPr>
+      </w:pPr>
+      <w:r>
+        <w:rPr>
+          <w:rFonts w:hint="cs"/>
+          <w:rtl/>
+          <w:lang w:bidi="fa-IR"/>
+        </w:rPr>
+        <w:t>(راه هایی با پیچیدگی کمتر نیز برای این مرحله وجود دارند)</w:t>
+      </w:r>
+    </w:p>
+    <w:p>
+      <w:pPr>
+        <w:pStyle w:val="ListParagraph"/>
+        <w:bidi/>
+        <w:ind w:left="360"/>
+        <w:jc w:val="both"/>
+        <w:rPr>
+          <w:lang w:bidi="fa-IR"/>
+        </w:rPr>
+      </w:pPr>
+      <w:r>
+        <w:rPr>
+          <w:rFonts w:hint="cs"/>
+          <w:rtl/>
+          <w:lang w:bidi="fa-IR"/>
+        </w:rPr>
+        <w:t xml:space="preserve">با در نظر گرفتن مراحل قبل تر داریم: </w:t>
+      </w:r>
+      <w:r>
+        <w:rPr>
+          <w:lang w:bidi="fa-IR"/>
+        </w:rPr>
+        <w:t>O(K M log M + K</w:t>
+      </w:r>
+      <w:r>
+        <w:rPr>
+          <w:vertAlign w:val="superscript"/>
+          <w:lang w:bidi="fa-IR"/>
+        </w:rPr>
+        <w:t>2</w:t>
+      </w:r>
+      <w:r>
+        <w:rPr>
+          <w:lang w:bidi="fa-IR"/>
+        </w:rPr>
+        <w:t xml:space="preserve"> log (K))</w:t>
+      </w:r>
+    </w:p>
+    <w:p>
+      <w:pPr>
+        <w:pStyle w:val="ListParagraph"/>
+        <w:bidi/>
+        <w:ind w:left="360"/>
+        <w:jc w:val="both"/>
+        <w:rPr>
+          <w:lang w:bidi="fa-IR"/>
+        </w:rPr>
+      </w:pPr>
+      <w:r>
+        <w:rPr>
+          <w:rFonts w:hint="cs"/>
+          <w:rtl/>
+          <w:lang w:bidi="fa-IR"/>
+        </w:rPr>
+        <w:t xml:space="preserve">از آنجایی که </w:t>
+      </w:r>
+      <w:r>
+        <w:rPr>
+          <w:lang w:bidi="fa-IR"/>
+        </w:rPr>
+        <w:t>M</w:t>
+      </w:r>
+      <w:r>
+        <w:rPr>
+          <w:rFonts w:hint="cs"/>
+          <w:rtl/>
+          <w:lang w:bidi="fa-IR"/>
+        </w:rPr>
+        <w:t xml:space="preserve"> بزرگتر مساوی </w:t>
+      </w:r>
+      <w:r>
+        <w:rPr>
+          <w:lang w:bidi="fa-IR"/>
+        </w:rPr>
+        <w:t>K</w:t>
+      </w:r>
+      <w:r>
+        <w:rPr>
+          <w:rFonts w:hint="cs"/>
+          <w:rtl/>
+          <w:lang w:bidi="fa-IR"/>
+        </w:rPr>
+        <w:t xml:space="preserve"> است می توان نوشت: </w:t>
+      </w:r>
+      <w:r>
+        <w:rPr>
+          <w:lang w:bidi="fa-IR"/>
+        </w:rPr>
+        <w:t>O(K M log M)</w:t>
+      </w:r>
+    </w:p>
+    <w:p>
+      <w:pPr>
+        <w:pStyle w:val="ListParagraph"/>
+        <w:bidi/>
+        <w:ind w:left="360"/>
+        <w:jc w:val="both"/>
+        <w:rPr>
+          <w:rtl/>
+          <w:lang w:bidi="fa-IR"/>
+        </w:rPr>
+      </w:pPr>
+      <w:r>
+        <w:rPr>
+          <w:rFonts w:hint="cs"/>
+          <w:rtl/>
+          <w:lang w:bidi="fa-IR"/>
+        </w:rPr>
+        <w:t xml:space="preserve">این کار را برای </w:t>
+      </w:r>
+      <w:r>
+        <w:rPr>
+          <w:lang w:bidi="fa-IR"/>
+        </w:rPr>
+        <w:t>T</w:t>
+      </w:r>
+      <w:r>
+        <w:rPr>
+          <w:rFonts w:hint="cs"/>
+          <w:rtl/>
+          <w:lang w:bidi="fa-IR"/>
+        </w:rPr>
+        <w:t xml:space="preserve"> تا </w:t>
+      </w:r>
+      <w:r>
+        <w:rPr>
+          <w:lang w:bidi="fa-IR"/>
+        </w:rPr>
+        <w:t>timestep</w:t>
+      </w:r>
+      <w:r>
+        <w:rPr>
+          <w:rFonts w:hint="cs"/>
+          <w:rtl/>
+          <w:lang w:bidi="fa-IR"/>
+        </w:rPr>
+        <w:t xml:space="preserve"> انجام می دهیم: </w:t>
+      </w:r>
+      <w:r>
+        <w:rPr>
+          <w:lang w:bidi="fa-IR"/>
+        </w:rPr>
+        <w:t>O(T K M log M)</w:t>
+      </w:r>
       <w:r>
         <w:rPr>
           <w:b/>
@@ -3699,7 +6726,7 @@
           <w:lang w:bidi="fa-IR"/>
         </w:rPr>
       </w:pPr>
-      <w:hyperlink r:id="rId11" w:history="1">
+      <w:hyperlink r:id="rId12" w:history="1">
         <w:r>
           <w:rPr>
             <w:rStyle w:val="Hyperlink"/>
@@ -3717,13 +6744,35 @@
         </w:numPr>
         <w:jc w:val="both"/>
         <w:rPr>
+          <w:lang w:bidi="fa-IR"/>
+        </w:rPr>
+      </w:pPr>
+      <w:hyperlink r:id="rId13" w:history="1">
+        <w:r>
+          <w:rPr>
+            <w:rStyle w:val="Hyperlink"/>
+            <w:lang w:bidi="fa-IR"/>
+          </w:rPr>
+          <w:t>https://inst.eecs.berkeley.edu/~cs182/sp23/assets/section/dis07/sol07.pdf</w:t>
+        </w:r>
+      </w:hyperlink>
+    </w:p>
+    <w:p>
+      <w:pPr>
+        <w:pStyle w:val="ListParagraph"/>
+        <w:numPr>
+          <w:ilvl w:val="0"/>
+          <w:numId w:val="37"/>
+        </w:numPr>
+        <w:jc w:val="both"/>
+        <w:rPr>
           <w:rtl/>
           <w:lang w:bidi="fa-IR"/>
         </w:rPr>
       </w:pPr>
     </w:p>
     <w:sectPr>
-      <w:footerReference w:type="default" r:id="rId12"/>
+      <w:footerReference w:type="default" r:id="rId14"/>
       <w:pgSz w:w="12240" w:h="15840"/>
       <w:pgMar w:top="1440" w:right="1440" w:bottom="1440" w:left="1440" w:header="720" w:footer="720" w:gutter="0"/>
       <w:pgBorders w:offsetFrom="page">
@@ -4472,6 +7521,119 @@
     </w:lvl>
   </w:abstractNum>
   <w:abstractNum w:abstractNumId="6" w15:restartNumberingAfterBreak="0">
+    <w:nsid w:val="1C5A4C7F"/>
+    <w:multiLevelType w:val="hybridMultilevel"/>
+    <w:tmpl w:val="F4EEEA9E"/>
+    <w:lvl w:ilvl="0" w:tplc="04090001">
+      <w:start w:val="1"/>
+      <w:numFmt w:val="bullet"/>
+      <w:lvlText w:val=""/>
+      <w:lvlJc w:val="left"/>
+      <w:pPr>
+        <w:ind w:left="360" w:hanging="360"/>
+      </w:pPr>
+      <w:rPr>
+        <w:rFonts w:ascii="Symbol" w:hAnsi="Symbol" w:hint="default"/>
+      </w:rPr>
+    </w:lvl>
+    <w:lvl w:ilvl="1" w:tplc="04090003" w:tentative="1">
+      <w:start w:val="1"/>
+      <w:numFmt w:val="bullet"/>
+      <w:lvlText w:val="o"/>
+      <w:lvlJc w:val="left"/>
+      <w:pPr>
+        <w:ind w:left="1080" w:hanging="360"/>
+      </w:pPr>
+      <w:rPr>
+        <w:rFonts w:ascii="Courier New" w:hAnsi="Courier New" w:cs="Courier New" w:hint="default"/>
+      </w:rPr>
+    </w:lvl>
+    <w:lvl w:ilvl="2" w:tplc="04090005" w:tentative="1">
+      <w:start w:val="1"/>
+      <w:numFmt w:val="bullet"/>
+      <w:lvlText w:val=""/>
+      <w:lvlJc w:val="left"/>
+      <w:pPr>
+        <w:ind w:left="1800" w:hanging="360"/>
+      </w:pPr>
+      <w:rPr>
+        <w:rFonts w:ascii="Wingdings" w:hAnsi="Wingdings" w:hint="default"/>
+      </w:rPr>
+    </w:lvl>
+    <w:lvl w:ilvl="3" w:tplc="04090001" w:tentative="1">
+      <w:start w:val="1"/>
+      <w:numFmt w:val="bullet"/>
+      <w:lvlText w:val=""/>
+      <w:lvlJc w:val="left"/>
+      <w:pPr>
+        <w:ind w:left="2520" w:hanging="360"/>
+      </w:pPr>
+      <w:rPr>
+        <w:rFonts w:ascii="Symbol" w:hAnsi="Symbol" w:hint="default"/>
+      </w:rPr>
+    </w:lvl>
+    <w:lvl w:ilvl="4" w:tplc="04090003" w:tentative="1">
+      <w:start w:val="1"/>
+      <w:numFmt w:val="bullet"/>
+      <w:lvlText w:val="o"/>
+      <w:lvlJc w:val="left"/>
+      <w:pPr>
+        <w:ind w:left="3240" w:hanging="360"/>
+      </w:pPr>
+      <w:rPr>
+        <w:rFonts w:ascii="Courier New" w:hAnsi="Courier New" w:cs="Courier New" w:hint="default"/>
+      </w:rPr>
+    </w:lvl>
+    <w:lvl w:ilvl="5" w:tplc="04090005" w:tentative="1">
+      <w:start w:val="1"/>
+      <w:numFmt w:val="bullet"/>
+      <w:lvlText w:val=""/>
+      <w:lvlJc w:val="left"/>
+      <w:pPr>
+        <w:ind w:left="3960" w:hanging="360"/>
+      </w:pPr>
+      <w:rPr>
+        <w:rFonts w:ascii="Wingdings" w:hAnsi="Wingdings" w:hint="default"/>
+      </w:rPr>
+    </w:lvl>
+    <w:lvl w:ilvl="6" w:tplc="04090001" w:tentative="1">
+      <w:start w:val="1"/>
+      <w:numFmt w:val="bullet"/>
+      <w:lvlText w:val=""/>
+      <w:lvlJc w:val="left"/>
+      <w:pPr>
+        <w:ind w:left="4680" w:hanging="360"/>
+      </w:pPr>
+      <w:rPr>
+        <w:rFonts w:ascii="Symbol" w:hAnsi="Symbol" w:hint="default"/>
+      </w:rPr>
+    </w:lvl>
+    <w:lvl w:ilvl="7" w:tplc="04090003" w:tentative="1">
+      <w:start w:val="1"/>
+      <w:numFmt w:val="bullet"/>
+      <w:lvlText w:val="o"/>
+      <w:lvlJc w:val="left"/>
+      <w:pPr>
+        <w:ind w:left="5400" w:hanging="360"/>
+      </w:pPr>
+      <w:rPr>
+        <w:rFonts w:ascii="Courier New" w:hAnsi="Courier New" w:cs="Courier New" w:hint="default"/>
+      </w:rPr>
+    </w:lvl>
+    <w:lvl w:ilvl="8" w:tplc="04090005" w:tentative="1">
+      <w:start w:val="1"/>
+      <w:numFmt w:val="bullet"/>
+      <w:lvlText w:val=""/>
+      <w:lvlJc w:val="left"/>
+      <w:pPr>
+        <w:ind w:left="6120" w:hanging="360"/>
+      </w:pPr>
+      <w:rPr>
+        <w:rFonts w:ascii="Wingdings" w:hAnsi="Wingdings" w:hint="default"/>
+      </w:rPr>
+    </w:lvl>
+  </w:abstractNum>
+  <w:abstractNum w:abstractNumId="7" w15:restartNumberingAfterBreak="0">
     <w:nsid w:val="1E2650E9"/>
     <w:multiLevelType w:val="hybridMultilevel"/>
     <w:tmpl w:val="66CC0D54"/>
@@ -4584,7 +7746,7 @@
       </w:rPr>
     </w:lvl>
   </w:abstractNum>
-  <w:abstractNum w:abstractNumId="7" w15:restartNumberingAfterBreak="0">
+  <w:abstractNum w:abstractNumId="8" w15:restartNumberingAfterBreak="0">
     <w:nsid w:val="1FB111A2"/>
     <w:multiLevelType w:val="hybridMultilevel"/>
     <w:tmpl w:val="0722E2FC"/>
@@ -4670,10 +7832,10 @@
       </w:pPr>
     </w:lvl>
   </w:abstractNum>
-  <w:abstractNum w:abstractNumId="8" w15:restartNumberingAfterBreak="0">
+  <w:abstractNum w:abstractNumId="9" w15:restartNumberingAfterBreak="0">
     <w:nsid w:val="20DD7521"/>
     <w:multiLevelType w:val="hybridMultilevel"/>
-    <w:tmpl w:val="A2C4C0FC"/>
+    <w:tmpl w:val="39200E84"/>
     <w:lvl w:ilvl="0" w:tplc="04090001">
       <w:start w:val="1"/>
       <w:numFmt w:val="bullet"/>
@@ -4698,14 +7860,18 @@
         <w:rFonts w:ascii="Symbol" w:hAnsi="Symbol" w:hint="default"/>
       </w:rPr>
     </w:lvl>
-    <w:lvl w:ilvl="2" w:tplc="0409001B" w:tentative="1">
-      <w:start w:val="1"/>
-      <w:numFmt w:val="lowerRoman"/>
+    <w:lvl w:ilvl="2" w:tplc="18AAAAF6">
+      <w:start w:val="1"/>
+      <w:numFmt w:val="lowerLetter"/>
       <w:lvlText w:val="%3."/>
-      <w:lvlJc w:val="right"/>
-      <w:pPr>
-        <w:ind w:left="2160" w:hanging="180"/>
-      </w:pPr>
+      <w:lvlJc w:val="left"/>
+      <w:pPr>
+        <w:ind w:left="2340" w:hanging="360"/>
+      </w:pPr>
+      <w:rPr>
+        <w:rFonts w:hint="default"/>
+        <w:sz w:val="24"/>
+      </w:rPr>
     </w:lvl>
     <w:lvl w:ilvl="3" w:tplc="0409000F" w:tentative="1">
       <w:start w:val="1"/>
@@ -4762,7 +7928,7 @@
       </w:pPr>
     </w:lvl>
   </w:abstractNum>
-  <w:abstractNum w:abstractNumId="9" w15:restartNumberingAfterBreak="0">
+  <w:abstractNum w:abstractNumId="10" w15:restartNumberingAfterBreak="0">
     <w:nsid w:val="23BB64A4"/>
     <w:multiLevelType w:val="hybridMultilevel"/>
     <w:tmpl w:val="6F92D358"/>
@@ -4875,7 +8041,120 @@
       </w:rPr>
     </w:lvl>
   </w:abstractNum>
-  <w:abstractNum w:abstractNumId="10" w15:restartNumberingAfterBreak="0">
+  <w:abstractNum w:abstractNumId="11" w15:restartNumberingAfterBreak="0">
+    <w:nsid w:val="24A338DE"/>
+    <w:multiLevelType w:val="hybridMultilevel"/>
+    <w:tmpl w:val="B32AD334"/>
+    <w:lvl w:ilvl="0" w:tplc="04090001">
+      <w:start w:val="1"/>
+      <w:numFmt w:val="bullet"/>
+      <w:lvlText w:val=""/>
+      <w:lvlJc w:val="left"/>
+      <w:pPr>
+        <w:ind w:left="1440" w:hanging="360"/>
+      </w:pPr>
+      <w:rPr>
+        <w:rFonts w:ascii="Symbol" w:hAnsi="Symbol" w:hint="default"/>
+      </w:rPr>
+    </w:lvl>
+    <w:lvl w:ilvl="1" w:tplc="04090003" w:tentative="1">
+      <w:start w:val="1"/>
+      <w:numFmt w:val="bullet"/>
+      <w:lvlText w:val="o"/>
+      <w:lvlJc w:val="left"/>
+      <w:pPr>
+        <w:ind w:left="2160" w:hanging="360"/>
+      </w:pPr>
+      <w:rPr>
+        <w:rFonts w:ascii="Courier New" w:hAnsi="Courier New" w:cs="Courier New" w:hint="default"/>
+      </w:rPr>
+    </w:lvl>
+    <w:lvl w:ilvl="2" w:tplc="04090005" w:tentative="1">
+      <w:start w:val="1"/>
+      <w:numFmt w:val="bullet"/>
+      <w:lvlText w:val=""/>
+      <w:lvlJc w:val="left"/>
+      <w:pPr>
+        <w:ind w:left="2880" w:hanging="360"/>
+      </w:pPr>
+      <w:rPr>
+        <w:rFonts w:ascii="Wingdings" w:hAnsi="Wingdings" w:hint="default"/>
+      </w:rPr>
+    </w:lvl>
+    <w:lvl w:ilvl="3" w:tplc="04090001" w:tentative="1">
+      <w:start w:val="1"/>
+      <w:numFmt w:val="bullet"/>
+      <w:lvlText w:val=""/>
+      <w:lvlJc w:val="left"/>
+      <w:pPr>
+        <w:ind w:left="3600" w:hanging="360"/>
+      </w:pPr>
+      <w:rPr>
+        <w:rFonts w:ascii="Symbol" w:hAnsi="Symbol" w:hint="default"/>
+      </w:rPr>
+    </w:lvl>
+    <w:lvl w:ilvl="4" w:tplc="04090003" w:tentative="1">
+      <w:start w:val="1"/>
+      <w:numFmt w:val="bullet"/>
+      <w:lvlText w:val="o"/>
+      <w:lvlJc w:val="left"/>
+      <w:pPr>
+        <w:ind w:left="4320" w:hanging="360"/>
+      </w:pPr>
+      <w:rPr>
+        <w:rFonts w:ascii="Courier New" w:hAnsi="Courier New" w:cs="Courier New" w:hint="default"/>
+      </w:rPr>
+    </w:lvl>
+    <w:lvl w:ilvl="5" w:tplc="04090005" w:tentative="1">
+      <w:start w:val="1"/>
+      <w:numFmt w:val="bullet"/>
+      <w:lvlText w:val=""/>
+      <w:lvlJc w:val="left"/>
+      <w:pPr>
+        <w:ind w:left="5040" w:hanging="360"/>
+      </w:pPr>
+      <w:rPr>
+        <w:rFonts w:ascii="Wingdings" w:hAnsi="Wingdings" w:hint="default"/>
+      </w:rPr>
+    </w:lvl>
+    <w:lvl w:ilvl="6" w:tplc="04090001" w:tentative="1">
+      <w:start w:val="1"/>
+      <w:numFmt w:val="bullet"/>
+      <w:lvlText w:val=""/>
+      <w:lvlJc w:val="left"/>
+      <w:pPr>
+        <w:ind w:left="5760" w:hanging="360"/>
+      </w:pPr>
+      <w:rPr>
+        <w:rFonts w:ascii="Symbol" w:hAnsi="Symbol" w:hint="default"/>
+      </w:rPr>
+    </w:lvl>
+    <w:lvl w:ilvl="7" w:tplc="04090003" w:tentative="1">
+      <w:start w:val="1"/>
+      <w:numFmt w:val="bullet"/>
+      <w:lvlText w:val="o"/>
+      <w:lvlJc w:val="left"/>
+      <w:pPr>
+        <w:ind w:left="6480" w:hanging="360"/>
+      </w:pPr>
+      <w:rPr>
+        <w:rFonts w:ascii="Courier New" w:hAnsi="Courier New" w:cs="Courier New" w:hint="default"/>
+      </w:rPr>
+    </w:lvl>
+    <w:lvl w:ilvl="8" w:tplc="04090005" w:tentative="1">
+      <w:start w:val="1"/>
+      <w:numFmt w:val="bullet"/>
+      <w:lvlText w:val=""/>
+      <w:lvlJc w:val="left"/>
+      <w:pPr>
+        <w:ind w:left="7200" w:hanging="360"/>
+      </w:pPr>
+      <w:rPr>
+        <w:rFonts w:ascii="Wingdings" w:hAnsi="Wingdings" w:hint="default"/>
+      </w:rPr>
+    </w:lvl>
+  </w:abstractNum>
+  <w:abstractNum w:abstractNumId="12" w15:restartNumberingAfterBreak="0">
     <w:nsid w:val="2B826684"/>
     <w:multiLevelType w:val="hybridMultilevel"/>
     <w:tmpl w:val="2236F43E"/>
@@ -4988,7 +8267,7 @@
       </w:rPr>
     </w:lvl>
   </w:abstractNum>
-  <w:abstractNum w:abstractNumId="11" w15:restartNumberingAfterBreak="0">
+  <w:abstractNum w:abstractNumId="13" w15:restartNumberingAfterBreak="0">
     <w:nsid w:val="2FF03A9F"/>
     <w:multiLevelType w:val="hybridMultilevel"/>
     <w:tmpl w:val="37DC6F8E"/>
@@ -5101,7 +8380,7 @@
       </w:rPr>
     </w:lvl>
   </w:abstractNum>
-  <w:abstractNum w:abstractNumId="12" w15:restartNumberingAfterBreak="0">
+  <w:abstractNum w:abstractNumId="14" w15:restartNumberingAfterBreak="0">
     <w:nsid w:val="35970E0B"/>
     <w:multiLevelType w:val="hybridMultilevel"/>
     <w:tmpl w:val="BD88AFAC"/>
@@ -5215,7 +8494,7 @@
       </w:rPr>
     </w:lvl>
   </w:abstractNum>
-  <w:abstractNum w:abstractNumId="13" w15:restartNumberingAfterBreak="0">
+  <w:abstractNum w:abstractNumId="15" w15:restartNumberingAfterBreak="0">
     <w:nsid w:val="36425100"/>
     <w:multiLevelType w:val="multilevel"/>
     <w:tmpl w:val="76EA7B40"/>
@@ -5328,7 +8607,120 @@
       </w:rPr>
     </w:lvl>
   </w:abstractNum>
-  <w:abstractNum w:abstractNumId="14" w15:restartNumberingAfterBreak="0">
+  <w:abstractNum w:abstractNumId="16" w15:restartNumberingAfterBreak="0">
+    <w:nsid w:val="43461B43"/>
+    <w:multiLevelType w:val="hybridMultilevel"/>
+    <w:tmpl w:val="33B6575A"/>
+    <w:lvl w:ilvl="0" w:tplc="04090001">
+      <w:start w:val="1"/>
+      <w:numFmt w:val="bullet"/>
+      <w:lvlText w:val=""/>
+      <w:lvlJc w:val="left"/>
+      <w:pPr>
+        <w:ind w:left="1440" w:hanging="360"/>
+      </w:pPr>
+      <w:rPr>
+        <w:rFonts w:ascii="Symbol" w:hAnsi="Symbol" w:hint="default"/>
+      </w:rPr>
+    </w:lvl>
+    <w:lvl w:ilvl="1" w:tplc="04090003" w:tentative="1">
+      <w:start w:val="1"/>
+      <w:numFmt w:val="bullet"/>
+      <w:lvlText w:val="o"/>
+      <w:lvlJc w:val="left"/>
+      <w:pPr>
+        <w:ind w:left="2160" w:hanging="360"/>
+      </w:pPr>
+      <w:rPr>
+        <w:rFonts w:ascii="Courier New" w:hAnsi="Courier New" w:cs="Courier New" w:hint="default"/>
+      </w:rPr>
+    </w:lvl>
+    <w:lvl w:ilvl="2" w:tplc="04090005" w:tentative="1">
+      <w:start w:val="1"/>
+      <w:numFmt w:val="bullet"/>
+      <w:lvlText w:val=""/>
+      <w:lvlJc w:val="left"/>
+      <w:pPr>
+        <w:ind w:left="2880" w:hanging="360"/>
+      </w:pPr>
+      <w:rPr>
+        <w:rFonts w:ascii="Wingdings" w:hAnsi="Wingdings" w:hint="default"/>
+      </w:rPr>
+    </w:lvl>
+    <w:lvl w:ilvl="3" w:tplc="04090001" w:tentative="1">
+      <w:start w:val="1"/>
+      <w:numFmt w:val="bullet"/>
+      <w:lvlText w:val=""/>
+      <w:lvlJc w:val="left"/>
+      <w:pPr>
+        <w:ind w:left="3600" w:hanging="360"/>
+      </w:pPr>
+      <w:rPr>
+        <w:rFonts w:ascii="Symbol" w:hAnsi="Symbol" w:hint="default"/>
+      </w:rPr>
+    </w:lvl>
+    <w:lvl w:ilvl="4" w:tplc="04090003" w:tentative="1">
+      <w:start w:val="1"/>
+      <w:numFmt w:val="bullet"/>
+      <w:lvlText w:val="o"/>
+      <w:lvlJc w:val="left"/>
+      <w:pPr>
+        <w:ind w:left="4320" w:hanging="360"/>
+      </w:pPr>
+      <w:rPr>
+        <w:rFonts w:ascii="Courier New" w:hAnsi="Courier New" w:cs="Courier New" w:hint="default"/>
+      </w:rPr>
+    </w:lvl>
+    <w:lvl w:ilvl="5" w:tplc="04090005" w:tentative="1">
+      <w:start w:val="1"/>
+      <w:numFmt w:val="bullet"/>
+      <w:lvlText w:val=""/>
+      <w:lvlJc w:val="left"/>
+      <w:pPr>
+        <w:ind w:left="5040" w:hanging="360"/>
+      </w:pPr>
+      <w:rPr>
+        <w:rFonts w:ascii="Wingdings" w:hAnsi="Wingdings" w:hint="default"/>
+      </w:rPr>
+    </w:lvl>
+    <w:lvl w:ilvl="6" w:tplc="04090001" w:tentative="1">
+      <w:start w:val="1"/>
+      <w:numFmt w:val="bullet"/>
+      <w:lvlText w:val=""/>
+      <w:lvlJc w:val="left"/>
+      <w:pPr>
+        <w:ind w:left="5760" w:hanging="360"/>
+      </w:pPr>
+      <w:rPr>
+        <w:rFonts w:ascii="Symbol" w:hAnsi="Symbol" w:hint="default"/>
+      </w:rPr>
+    </w:lvl>
+    <w:lvl w:ilvl="7" w:tplc="04090003" w:tentative="1">
+      <w:start w:val="1"/>
+      <w:numFmt w:val="bullet"/>
+      <w:lvlText w:val="o"/>
+      <w:lvlJc w:val="left"/>
+      <w:pPr>
+        <w:ind w:left="6480" w:hanging="360"/>
+      </w:pPr>
+      <w:rPr>
+        <w:rFonts w:ascii="Courier New" w:hAnsi="Courier New" w:cs="Courier New" w:hint="default"/>
+      </w:rPr>
+    </w:lvl>
+    <w:lvl w:ilvl="8" w:tplc="04090005" w:tentative="1">
+      <w:start w:val="1"/>
+      <w:numFmt w:val="bullet"/>
+      <w:lvlText w:val=""/>
+      <w:lvlJc w:val="left"/>
+      <w:pPr>
+        <w:ind w:left="7200" w:hanging="360"/>
+      </w:pPr>
+      <w:rPr>
+        <w:rFonts w:ascii="Wingdings" w:hAnsi="Wingdings" w:hint="default"/>
+      </w:rPr>
+    </w:lvl>
+  </w:abstractNum>
+  <w:abstractNum w:abstractNumId="17" w15:restartNumberingAfterBreak="0">
     <w:nsid w:val="44483206"/>
     <w:multiLevelType w:val="hybridMultilevel"/>
     <w:tmpl w:val="01D222A2"/>
@@ -5418,7 +8810,7 @@
       </w:pPr>
     </w:lvl>
   </w:abstractNum>
-  <w:abstractNum w:abstractNumId="15" w15:restartNumberingAfterBreak="0">
+  <w:abstractNum w:abstractNumId="18" w15:restartNumberingAfterBreak="0">
     <w:nsid w:val="4C96586D"/>
     <w:multiLevelType w:val="hybridMultilevel"/>
     <w:tmpl w:val="5B58B51A"/>
@@ -5508,7 +8900,7 @@
       </w:pPr>
     </w:lvl>
   </w:abstractNum>
-  <w:abstractNum w:abstractNumId="16" w15:restartNumberingAfterBreak="0">
+  <w:abstractNum w:abstractNumId="19" w15:restartNumberingAfterBreak="0">
     <w:nsid w:val="4EB65221"/>
     <w:multiLevelType w:val="multilevel"/>
     <w:tmpl w:val="76EA7B40"/>
@@ -5621,7 +9013,7 @@
       </w:rPr>
     </w:lvl>
   </w:abstractNum>
-  <w:abstractNum w:abstractNumId="17" w15:restartNumberingAfterBreak="0">
+  <w:abstractNum w:abstractNumId="20" w15:restartNumberingAfterBreak="0">
     <w:nsid w:val="4FAC2EA0"/>
     <w:multiLevelType w:val="hybridMultilevel"/>
     <w:tmpl w:val="CE926414"/>
@@ -5734,7 +9126,7 @@
       </w:rPr>
     </w:lvl>
   </w:abstractNum>
-  <w:abstractNum w:abstractNumId="18" w15:restartNumberingAfterBreak="0">
+  <w:abstractNum w:abstractNumId="21" w15:restartNumberingAfterBreak="0">
     <w:nsid w:val="5186415D"/>
     <w:multiLevelType w:val="hybridMultilevel"/>
     <w:tmpl w:val="957AD8D2"/>
@@ -5847,7 +9239,7 @@
       </w:rPr>
     </w:lvl>
   </w:abstractNum>
-  <w:abstractNum w:abstractNumId="19" w15:restartNumberingAfterBreak="0">
+  <w:abstractNum w:abstractNumId="22" w15:restartNumberingAfterBreak="0">
     <w:nsid w:val="51D8188F"/>
     <w:multiLevelType w:val="hybridMultilevel"/>
     <w:tmpl w:val="321E1DEE"/>
@@ -5933,7 +9325,7 @@
       </w:pPr>
     </w:lvl>
   </w:abstractNum>
-  <w:abstractNum w:abstractNumId="20" w15:restartNumberingAfterBreak="0">
+  <w:abstractNum w:abstractNumId="23" w15:restartNumberingAfterBreak="0">
     <w:nsid w:val="52414ECC"/>
     <w:multiLevelType w:val="hybridMultilevel"/>
     <w:tmpl w:val="3DB60106"/>
@@ -6046,7 +9438,7 @@
       </w:rPr>
     </w:lvl>
   </w:abstractNum>
-  <w:abstractNum w:abstractNumId="21" w15:restartNumberingAfterBreak="0">
+  <w:abstractNum w:abstractNumId="24" w15:restartNumberingAfterBreak="0">
     <w:nsid w:val="52BA7431"/>
     <w:multiLevelType w:val="hybridMultilevel"/>
     <w:tmpl w:val="983E2594"/>
@@ -6132,7 +9524,7 @@
       </w:pPr>
     </w:lvl>
   </w:abstractNum>
-  <w:abstractNum w:abstractNumId="22" w15:restartNumberingAfterBreak="0">
+  <w:abstractNum w:abstractNumId="25" w15:restartNumberingAfterBreak="0">
     <w:nsid w:val="570F29DA"/>
     <w:multiLevelType w:val="hybridMultilevel"/>
     <w:tmpl w:val="8F1EEEF0"/>
@@ -6246,7 +9638,7 @@
       </w:rPr>
     </w:lvl>
   </w:abstractNum>
-  <w:abstractNum w:abstractNumId="23" w15:restartNumberingAfterBreak="0">
+  <w:abstractNum w:abstractNumId="26" w15:restartNumberingAfterBreak="0">
     <w:nsid w:val="59525982"/>
     <w:multiLevelType w:val="multilevel"/>
     <w:tmpl w:val="01D222A2"/>
@@ -6336,7 +9728,93 @@
       </w:pPr>
     </w:lvl>
   </w:abstractNum>
-  <w:abstractNum w:abstractNumId="24" w15:restartNumberingAfterBreak="0">
+  <w:abstractNum w:abstractNumId="27" w15:restartNumberingAfterBreak="0">
+    <w:nsid w:val="5BC2719B"/>
+    <w:multiLevelType w:val="hybridMultilevel"/>
+    <w:tmpl w:val="267476BA"/>
+    <w:lvl w:ilvl="0" w:tplc="04090019">
+      <w:start w:val="1"/>
+      <w:numFmt w:val="lowerLetter"/>
+      <w:lvlText w:val="%1."/>
+      <w:lvlJc w:val="left"/>
+      <w:pPr>
+        <w:ind w:left="720" w:hanging="360"/>
+      </w:pPr>
+    </w:lvl>
+    <w:lvl w:ilvl="1" w:tplc="04090019">
+      <w:start w:val="1"/>
+      <w:numFmt w:val="lowerLetter"/>
+      <w:lvlText w:val="%2."/>
+      <w:lvlJc w:val="left"/>
+      <w:pPr>
+        <w:ind w:left="1440" w:hanging="360"/>
+      </w:pPr>
+    </w:lvl>
+    <w:lvl w:ilvl="2" w:tplc="0409001B">
+      <w:start w:val="1"/>
+      <w:numFmt w:val="lowerRoman"/>
+      <w:lvlText w:val="%3."/>
+      <w:lvlJc w:val="right"/>
+      <w:pPr>
+        <w:ind w:left="2160" w:hanging="180"/>
+      </w:pPr>
+    </w:lvl>
+    <w:lvl w:ilvl="3" w:tplc="0409000F" w:tentative="1">
+      <w:start w:val="1"/>
+      <w:numFmt w:val="decimal"/>
+      <w:lvlText w:val="%4."/>
+      <w:lvlJc w:val="left"/>
+      <w:pPr>
+        <w:ind w:left="2880" w:hanging="360"/>
+      </w:pPr>
+    </w:lvl>
+    <w:lvl w:ilvl="4" w:tplc="04090019" w:tentative="1">
+      <w:start w:val="1"/>
+      <w:numFmt w:val="lowerLetter"/>
+      <w:lvlText w:val="%5."/>
+      <w:lvlJc w:val="left"/>
+      <w:pPr>
+        <w:ind w:left="3600" w:hanging="360"/>
+      </w:pPr>
+    </w:lvl>
+    <w:lvl w:ilvl="5" w:tplc="0409001B" w:tentative="1">
+      <w:start w:val="1"/>
+      <w:numFmt w:val="lowerRoman"/>
+      <w:lvlText w:val="%6."/>
+      <w:lvlJc w:val="right"/>
+      <w:pPr>
+        <w:ind w:left="4320" w:hanging="180"/>
+      </w:pPr>
+    </w:lvl>
+    <w:lvl w:ilvl="6" w:tplc="0409000F" w:tentative="1">
+      <w:start w:val="1"/>
+      <w:numFmt w:val="decimal"/>
+      <w:lvlText w:val="%7."/>
+      <w:lvlJc w:val="left"/>
+      <w:pPr>
+        <w:ind w:left="5040" w:hanging="360"/>
+      </w:pPr>
+    </w:lvl>
+    <w:lvl w:ilvl="7" w:tplc="04090019" w:tentative="1">
+      <w:start w:val="1"/>
+      <w:numFmt w:val="lowerLetter"/>
+      <w:lvlText w:val="%8."/>
+      <w:lvlJc w:val="left"/>
+      <w:pPr>
+        <w:ind w:left="5760" w:hanging="360"/>
+      </w:pPr>
+    </w:lvl>
+    <w:lvl w:ilvl="8" w:tplc="0409001B" w:tentative="1">
+      <w:start w:val="1"/>
+      <w:numFmt w:val="lowerRoman"/>
+      <w:lvlText w:val="%9."/>
+      <w:lvlJc w:val="right"/>
+      <w:pPr>
+        <w:ind w:left="6480" w:hanging="180"/>
+      </w:pPr>
+    </w:lvl>
+  </w:abstractNum>
+  <w:abstractNum w:abstractNumId="28" w15:restartNumberingAfterBreak="0">
     <w:nsid w:val="5DD20FD9"/>
     <w:multiLevelType w:val="hybridMultilevel"/>
     <w:tmpl w:val="2CAC4BFC"/>
@@ -6425,7 +9903,7 @@
       </w:pPr>
     </w:lvl>
   </w:abstractNum>
-  <w:abstractNum w:abstractNumId="25" w15:restartNumberingAfterBreak="0">
+  <w:abstractNum w:abstractNumId="29" w15:restartNumberingAfterBreak="0">
     <w:nsid w:val="61676852"/>
     <w:multiLevelType w:val="hybridMultilevel"/>
     <w:tmpl w:val="DA4656A4"/>
@@ -6538,7 +10016,7 @@
       </w:rPr>
     </w:lvl>
   </w:abstractNum>
-  <w:abstractNum w:abstractNumId="26" w15:restartNumberingAfterBreak="0">
+  <w:abstractNum w:abstractNumId="30" w15:restartNumberingAfterBreak="0">
     <w:nsid w:val="61B228BB"/>
     <w:multiLevelType w:val="hybridMultilevel"/>
     <w:tmpl w:val="AFFA8882"/>
@@ -6651,7 +10129,7 @@
       </w:rPr>
     </w:lvl>
   </w:abstractNum>
-  <w:abstractNum w:abstractNumId="27" w15:restartNumberingAfterBreak="0">
+  <w:abstractNum w:abstractNumId="31" w15:restartNumberingAfterBreak="0">
     <w:nsid w:val="63BE42D4"/>
     <w:multiLevelType w:val="hybridMultilevel"/>
     <w:tmpl w:val="81E6E1C2"/>
@@ -6740,7 +10218,7 @@
       </w:pPr>
     </w:lvl>
   </w:abstractNum>
-  <w:abstractNum w:abstractNumId="28" w15:restartNumberingAfterBreak="0">
+  <w:abstractNum w:abstractNumId="32" w15:restartNumberingAfterBreak="0">
     <w:nsid w:val="665066AB"/>
     <w:multiLevelType w:val="hybridMultilevel"/>
     <w:tmpl w:val="E98A0430"/>
@@ -6853,7 +10331,7 @@
       </w:rPr>
     </w:lvl>
   </w:abstractNum>
-  <w:abstractNum w:abstractNumId="29" w15:restartNumberingAfterBreak="0">
+  <w:abstractNum w:abstractNumId="33" w15:restartNumberingAfterBreak="0">
     <w:nsid w:val="66E23456"/>
     <w:multiLevelType w:val="hybridMultilevel"/>
     <w:tmpl w:val="8C4EF4FA"/>
@@ -6966,7 +10444,7 @@
       </w:rPr>
     </w:lvl>
   </w:abstractNum>
-  <w:abstractNum w:abstractNumId="30" w15:restartNumberingAfterBreak="0">
+  <w:abstractNum w:abstractNumId="34" w15:restartNumberingAfterBreak="0">
     <w:nsid w:val="69F529C0"/>
     <w:multiLevelType w:val="hybridMultilevel"/>
     <w:tmpl w:val="8312A9AE"/>
@@ -7055,7 +10533,7 @@
       </w:pPr>
     </w:lvl>
   </w:abstractNum>
-  <w:abstractNum w:abstractNumId="31" w15:restartNumberingAfterBreak="0">
+  <w:abstractNum w:abstractNumId="35" w15:restartNumberingAfterBreak="0">
     <w:nsid w:val="6BBB21BC"/>
     <w:multiLevelType w:val="hybridMultilevel"/>
     <w:tmpl w:val="C3286792"/>
@@ -7141,7 +10619,7 @@
       </w:pPr>
     </w:lvl>
   </w:abstractNum>
-  <w:abstractNum w:abstractNumId="32" w15:restartNumberingAfterBreak="0">
+  <w:abstractNum w:abstractNumId="36" w15:restartNumberingAfterBreak="0">
     <w:nsid w:val="6D9D6A29"/>
     <w:multiLevelType w:val="hybridMultilevel"/>
     <w:tmpl w:val="CA825AA6"/>
@@ -7254,7 +10732,7 @@
       </w:rPr>
     </w:lvl>
   </w:abstractNum>
-  <w:abstractNum w:abstractNumId="33" w15:restartNumberingAfterBreak="0">
+  <w:abstractNum w:abstractNumId="37" w15:restartNumberingAfterBreak="0">
     <w:nsid w:val="6F641F72"/>
     <w:multiLevelType w:val="hybridMultilevel"/>
     <w:tmpl w:val="406A8E98"/>
@@ -7367,7 +10845,7 @@
       </w:rPr>
     </w:lvl>
   </w:abstractNum>
-  <w:abstractNum w:abstractNumId="34" w15:restartNumberingAfterBreak="0">
+  <w:abstractNum w:abstractNumId="38" w15:restartNumberingAfterBreak="0">
     <w:nsid w:val="709134CF"/>
     <w:multiLevelType w:val="hybridMultilevel"/>
     <w:tmpl w:val="37E0FAE6"/>
@@ -7480,7 +10958,120 @@
       </w:rPr>
     </w:lvl>
   </w:abstractNum>
-  <w:abstractNum w:abstractNumId="35" w15:restartNumberingAfterBreak="0">
+  <w:abstractNum w:abstractNumId="39" w15:restartNumberingAfterBreak="0">
+    <w:nsid w:val="764E7294"/>
+    <w:multiLevelType w:val="hybridMultilevel"/>
+    <w:tmpl w:val="B046D9FA"/>
+    <w:lvl w:ilvl="0" w:tplc="04090001">
+      <w:start w:val="1"/>
+      <w:numFmt w:val="bullet"/>
+      <w:lvlText w:val=""/>
+      <w:lvlJc w:val="left"/>
+      <w:pPr>
+        <w:ind w:left="1440" w:hanging="360"/>
+      </w:pPr>
+      <w:rPr>
+        <w:rFonts w:ascii="Symbol" w:hAnsi="Symbol" w:hint="default"/>
+      </w:rPr>
+    </w:lvl>
+    <w:lvl w:ilvl="1" w:tplc="04090003" w:tentative="1">
+      <w:start w:val="1"/>
+      <w:numFmt w:val="bullet"/>
+      <w:lvlText w:val="o"/>
+      <w:lvlJc w:val="left"/>
+      <w:pPr>
+        <w:ind w:left="2160" w:hanging="360"/>
+      </w:pPr>
+      <w:rPr>
+        <w:rFonts w:ascii="Courier New" w:hAnsi="Courier New" w:cs="Courier New" w:hint="default"/>
+      </w:rPr>
+    </w:lvl>
+    <w:lvl w:ilvl="2" w:tplc="04090005" w:tentative="1">
+      <w:start w:val="1"/>
+      <w:numFmt w:val="bullet"/>
+      <w:lvlText w:val=""/>
+      <w:lvlJc w:val="left"/>
+      <w:pPr>
+        <w:ind w:left="2880" w:hanging="360"/>
+      </w:pPr>
+      <w:rPr>
+        <w:rFonts w:ascii="Wingdings" w:hAnsi="Wingdings" w:hint="default"/>
+      </w:rPr>
+    </w:lvl>
+    <w:lvl w:ilvl="3" w:tplc="04090001" w:tentative="1">
+      <w:start w:val="1"/>
+      <w:numFmt w:val="bullet"/>
+      <w:lvlText w:val=""/>
+      <w:lvlJc w:val="left"/>
+      <w:pPr>
+        <w:ind w:left="3600" w:hanging="360"/>
+      </w:pPr>
+      <w:rPr>
+        <w:rFonts w:ascii="Symbol" w:hAnsi="Symbol" w:hint="default"/>
+      </w:rPr>
+    </w:lvl>
+    <w:lvl w:ilvl="4" w:tplc="04090003" w:tentative="1">
+      <w:start w:val="1"/>
+      <w:numFmt w:val="bullet"/>
+      <w:lvlText w:val="o"/>
+      <w:lvlJc w:val="left"/>
+      <w:pPr>
+        <w:ind w:left="4320" w:hanging="360"/>
+      </w:pPr>
+      <w:rPr>
+        <w:rFonts w:ascii="Courier New" w:hAnsi="Courier New" w:cs="Courier New" w:hint="default"/>
+      </w:rPr>
+    </w:lvl>
+    <w:lvl w:ilvl="5" w:tplc="04090005" w:tentative="1">
+      <w:start w:val="1"/>
+      <w:numFmt w:val="bullet"/>
+      <w:lvlText w:val=""/>
+      <w:lvlJc w:val="left"/>
+      <w:pPr>
+        <w:ind w:left="5040" w:hanging="360"/>
+      </w:pPr>
+      <w:rPr>
+        <w:rFonts w:ascii="Wingdings" w:hAnsi="Wingdings" w:hint="default"/>
+      </w:rPr>
+    </w:lvl>
+    <w:lvl w:ilvl="6" w:tplc="04090001" w:tentative="1">
+      <w:start w:val="1"/>
+      <w:numFmt w:val="bullet"/>
+      <w:lvlText w:val=""/>
+      <w:lvlJc w:val="left"/>
+      <w:pPr>
+        <w:ind w:left="5760" w:hanging="360"/>
+      </w:pPr>
+      <w:rPr>
+        <w:rFonts w:ascii="Symbol" w:hAnsi="Symbol" w:hint="default"/>
+      </w:rPr>
+    </w:lvl>
+    <w:lvl w:ilvl="7" w:tplc="04090003" w:tentative="1">
+      <w:start w:val="1"/>
+      <w:numFmt w:val="bullet"/>
+      <w:lvlText w:val="o"/>
+      <w:lvlJc w:val="left"/>
+      <w:pPr>
+        <w:ind w:left="6480" w:hanging="360"/>
+      </w:pPr>
+      <w:rPr>
+        <w:rFonts w:ascii="Courier New" w:hAnsi="Courier New" w:cs="Courier New" w:hint="default"/>
+      </w:rPr>
+    </w:lvl>
+    <w:lvl w:ilvl="8" w:tplc="04090005" w:tentative="1">
+      <w:start w:val="1"/>
+      <w:numFmt w:val="bullet"/>
+      <w:lvlText w:val=""/>
+      <w:lvlJc w:val="left"/>
+      <w:pPr>
+        <w:ind w:left="7200" w:hanging="360"/>
+      </w:pPr>
+      <w:rPr>
+        <w:rFonts w:ascii="Wingdings" w:hAnsi="Wingdings" w:hint="default"/>
+      </w:rPr>
+    </w:lvl>
+  </w:abstractNum>
+  <w:abstractNum w:abstractNumId="40" w15:restartNumberingAfterBreak="0">
     <w:nsid w:val="79114835"/>
     <w:multiLevelType w:val="hybridMultilevel"/>
     <w:tmpl w:val="C56C599A"/>
@@ -7593,7 +11184,7 @@
       </w:rPr>
     </w:lvl>
   </w:abstractNum>
-  <w:abstractNum w:abstractNumId="36" w15:restartNumberingAfterBreak="0">
+  <w:abstractNum w:abstractNumId="41" w15:restartNumberingAfterBreak="0">
     <w:nsid w:val="7AEC7654"/>
     <w:multiLevelType w:val="hybridMultilevel"/>
     <w:tmpl w:val="AA9E000C"/>
@@ -7707,115 +11298,130 @@
     </w:lvl>
   </w:abstractNum>
   <w:num w:numId="1" w16cid:durableId="1737505306">
-    <w:abstractNumId w:val="36"/>
+    <w:abstractNumId w:val="41"/>
   </w:num>
   <w:num w:numId="2" w16cid:durableId="1235816638">
-    <w:abstractNumId w:val="21"/>
+    <w:abstractNumId w:val="24"/>
   </w:num>
   <w:num w:numId="3" w16cid:durableId="1493567234">
     <w:abstractNumId w:val="3"/>
   </w:num>
   <w:num w:numId="4" w16cid:durableId="1342472184">
-    <w:abstractNumId w:val="9"/>
+    <w:abstractNumId w:val="10"/>
   </w:num>
   <w:num w:numId="5" w16cid:durableId="434711230">
     <w:abstractNumId w:val="4"/>
   </w:num>
   <w:num w:numId="6" w16cid:durableId="1549024056">
-    <w:abstractNumId w:val="28"/>
+    <w:abstractNumId w:val="32"/>
   </w:num>
   <w:num w:numId="7" w16cid:durableId="887885700">
-    <w:abstractNumId w:val="33"/>
+    <w:abstractNumId w:val="37"/>
   </w:num>
   <w:num w:numId="8" w16cid:durableId="1424379551">
-    <w:abstractNumId w:val="27"/>
+    <w:abstractNumId w:val="31"/>
   </w:num>
   <w:num w:numId="9" w16cid:durableId="1546944034">
-    <w:abstractNumId w:val="30"/>
+    <w:abstractNumId w:val="34"/>
   </w:num>
   <w:num w:numId="10" w16cid:durableId="1963997696">
-    <w:abstractNumId w:val="14"/>
+    <w:abstractNumId w:val="17"/>
   </w:num>
   <w:num w:numId="11" w16cid:durableId="1935550620">
-    <w:abstractNumId w:val="23"/>
+    <w:abstractNumId w:val="26"/>
   </w:num>
   <w:num w:numId="12" w16cid:durableId="1268654218">
     <w:abstractNumId w:val="1"/>
   </w:num>
   <w:num w:numId="13" w16cid:durableId="49497254">
-    <w:abstractNumId w:val="16"/>
+    <w:abstractNumId w:val="19"/>
   </w:num>
   <w:num w:numId="14" w16cid:durableId="1476144695">
-    <w:abstractNumId w:val="13"/>
+    <w:abstractNumId w:val="15"/>
   </w:num>
   <w:num w:numId="15" w16cid:durableId="1944992863">
-    <w:abstractNumId w:val="11"/>
+    <w:abstractNumId w:val="13"/>
   </w:num>
   <w:num w:numId="16" w16cid:durableId="1897664519">
     <w:abstractNumId w:val="5"/>
   </w:num>
   <w:num w:numId="17" w16cid:durableId="2075081769">
+    <w:abstractNumId w:val="21"/>
+  </w:num>
+  <w:num w:numId="18" w16cid:durableId="1502159442">
+    <w:abstractNumId w:val="38"/>
+  </w:num>
+  <w:num w:numId="19" w16cid:durableId="479078880">
+    <w:abstractNumId w:val="30"/>
+  </w:num>
+  <w:num w:numId="20" w16cid:durableId="171071969">
     <w:abstractNumId w:val="18"/>
   </w:num>
-  <w:num w:numId="18" w16cid:durableId="1502159442">
-    <w:abstractNumId w:val="34"/>
-  </w:num>
-  <w:num w:numId="19" w16cid:durableId="479078880">
-    <w:abstractNumId w:val="26"/>
-  </w:num>
-  <w:num w:numId="20" w16cid:durableId="171071969">
-    <w:abstractNumId w:val="15"/>
-  </w:num>
   <w:num w:numId="21" w16cid:durableId="810170096">
-    <w:abstractNumId w:val="20"/>
+    <w:abstractNumId w:val="23"/>
   </w:num>
   <w:num w:numId="22" w16cid:durableId="642466641">
+    <w:abstractNumId w:val="29"/>
+  </w:num>
+  <w:num w:numId="23" w16cid:durableId="1960068979">
+    <w:abstractNumId w:val="8"/>
+  </w:num>
+  <w:num w:numId="24" w16cid:durableId="1668360614">
+    <w:abstractNumId w:val="33"/>
+  </w:num>
+  <w:num w:numId="25" w16cid:durableId="38092429">
     <w:abstractNumId w:val="25"/>
   </w:num>
-  <w:num w:numId="23" w16cid:durableId="1960068979">
-    <w:abstractNumId w:val="7"/>
-  </w:num>
-  <w:num w:numId="24" w16cid:durableId="1668360614">
-    <w:abstractNumId w:val="29"/>
-  </w:num>
-  <w:num w:numId="25" w16cid:durableId="38092429">
-    <w:abstractNumId w:val="22"/>
-  </w:num>
   <w:num w:numId="26" w16cid:durableId="1486624662">
-    <w:abstractNumId w:val="35"/>
+    <w:abstractNumId w:val="40"/>
   </w:num>
   <w:num w:numId="27" w16cid:durableId="2128043819">
-    <w:abstractNumId w:val="12"/>
+    <w:abstractNumId w:val="14"/>
   </w:num>
   <w:num w:numId="28" w16cid:durableId="61951839">
-    <w:abstractNumId w:val="31"/>
+    <w:abstractNumId w:val="35"/>
   </w:num>
   <w:num w:numId="29" w16cid:durableId="572274354">
     <w:abstractNumId w:val="0"/>
   </w:num>
   <w:num w:numId="30" w16cid:durableId="765421947">
-    <w:abstractNumId w:val="19"/>
+    <w:abstractNumId w:val="22"/>
   </w:num>
   <w:num w:numId="31" w16cid:durableId="1601913880">
-    <w:abstractNumId w:val="24"/>
+    <w:abstractNumId w:val="28"/>
   </w:num>
   <w:num w:numId="32" w16cid:durableId="1028599452">
-    <w:abstractNumId w:val="17"/>
+    <w:abstractNumId w:val="20"/>
   </w:num>
   <w:num w:numId="33" w16cid:durableId="497576988">
-    <w:abstractNumId w:val="10"/>
+    <w:abstractNumId w:val="12"/>
   </w:num>
   <w:num w:numId="34" w16cid:durableId="507788828">
-    <w:abstractNumId w:val="32"/>
+    <w:abstractNumId w:val="36"/>
   </w:num>
   <w:num w:numId="35" w16cid:durableId="521479519">
-    <w:abstractNumId w:val="8"/>
+    <w:abstractNumId w:val="9"/>
   </w:num>
   <w:num w:numId="36" w16cid:durableId="65497692">
-    <w:abstractNumId w:val="6"/>
+    <w:abstractNumId w:val="7"/>
   </w:num>
   <w:num w:numId="37" w16cid:durableId="1245722971">
     <w:abstractNumId w:val="2"/>
+  </w:num>
+  <w:num w:numId="38" w16cid:durableId="12732622">
+    <w:abstractNumId w:val="27"/>
+  </w:num>
+  <w:num w:numId="39" w16cid:durableId="743842251">
+    <w:abstractNumId w:val="11"/>
+  </w:num>
+  <w:num w:numId="40" w16cid:durableId="252594403">
+    <w:abstractNumId w:val="39"/>
+  </w:num>
+  <w:num w:numId="41" w16cid:durableId="1472674207">
+    <w:abstractNumId w:val="16"/>
+  </w:num>
+  <w:num w:numId="42" w16cid:durableId="2090499147">
+    <w:abstractNumId w:val="6"/>
   </w:num>
 </w:numbering>
 </file>

</xml_diff>